<commit_message>
Dijagrami slučajeva korištenja u skladu sa programskim riješenjem
</commit_message>
<xml_diff>
--- a/Dokumentacija/Dijagrami slučajeva korištenja.docx
+++ b/Dokumentacija/Dijagrami slučajeva korištenja.docx
@@ -46,6 +46,16 @@
           <w:szCs w:val="24"/>
         </w:rPr>
       </w:pPr>
+    </w:p>
+    <w:p>
+      <w:pPr>
+        <w:jc w:val="center"/>
+        <w:rPr>
+          <w:rFonts w:ascii="Times New Roman" w:hAnsi="Times New Roman" w:cs="Times New Roman"/>
+          <w:sz w:val="24"/>
+          <w:szCs w:val="24"/>
+        </w:rPr>
+      </w:pPr>
       <w:r>
         <w:rPr>
           <w:rFonts w:ascii="Times New Roman" w:hAnsi="Times New Roman" w:cs="Times New Roman"/>
@@ -56,9 +66,9 @@
         </w:rPr>
         <w:drawing>
           <wp:inline distT="0" distB="0" distL="0" distR="0">
-            <wp:extent cx="5334000" cy="3676650"/>
-            <wp:effectExtent l="19050" t="0" r="0" b="0"/>
-            <wp:docPr id="2" name="Picture 1" descr="Autoskola_konceptualna razina.jpg"/>
+            <wp:extent cx="3971925" cy="3676650"/>
+            <wp:effectExtent l="19050" t="0" r="9525" b="0"/>
+            <wp:docPr id="3" name="Picture 2" descr="Informacijski sustav autoškole.jpg"/>
             <wp:cNvGraphicFramePr>
               <a:graphicFrameLocks xmlns:a="http://schemas.openxmlformats.org/drawingml/2006/main" noChangeAspect="1"/>
             </wp:cNvGraphicFramePr>
@@ -66,7 +76,7 @@
               <a:graphicData uri="http://schemas.openxmlformats.org/drawingml/2006/picture">
                 <pic:pic xmlns:pic="http://schemas.openxmlformats.org/drawingml/2006/picture">
                   <pic:nvPicPr>
-                    <pic:cNvPr id="0" name="Autoskola_konceptualna razina.jpg"/>
+                    <pic:cNvPr id="0" name="Informacijski sustav autoškole.jpg"/>
                     <pic:cNvPicPr/>
                   </pic:nvPicPr>
                   <pic:blipFill>
@@ -78,7 +88,7 @@
                   <pic:spPr>
                     <a:xfrm>
                       <a:off x="0" y="0"/>
-                      <a:ext cx="5334000" cy="3676650"/>
+                      <a:ext cx="3971925" cy="3676650"/>
                     </a:xfrm>
                     <a:prstGeom prst="rect">
                       <a:avLst/>
@@ -93,6 +103,7 @@
     </w:p>
     <w:p>
       <w:pPr>
+        <w:jc w:val="both"/>
         <w:rPr>
           <w:rFonts w:ascii="Times New Roman" w:hAnsi="Times New Roman" w:cs="Times New Roman"/>
           <w:sz w:val="24"/>
@@ -146,7 +157,37 @@
                 <w:sz w:val="24"/>
                 <w:szCs w:val="24"/>
               </w:rPr>
-              <w:t xml:space="preserve"> - Autoškola</w:t>
+              <w:t xml:space="preserve"> </w:t>
+            </w:r>
+            <w:r>
+              <w:rPr>
+                <w:rFonts w:ascii="Times New Roman" w:hAnsi="Times New Roman" w:cs="Times New Roman"/>
+                <w:b w:val="0"/>
+                <w:color w:val="auto"/>
+                <w:sz w:val="24"/>
+                <w:szCs w:val="24"/>
+              </w:rPr>
+              <w:t>–</w:t>
+            </w:r>
+            <w:r>
+              <w:rPr>
+                <w:rFonts w:ascii="Times New Roman" w:hAnsi="Times New Roman" w:cs="Times New Roman"/>
+                <w:b w:val="0"/>
+                <w:color w:val="auto"/>
+                <w:sz w:val="24"/>
+                <w:szCs w:val="24"/>
+              </w:rPr>
+              <w:t xml:space="preserve"> </w:t>
+            </w:r>
+            <w:r>
+              <w:rPr>
+                <w:rFonts w:ascii="Times New Roman" w:hAnsi="Times New Roman" w:cs="Times New Roman"/>
+                <w:b w:val="0"/>
+                <w:color w:val="auto"/>
+                <w:sz w:val="24"/>
+                <w:szCs w:val="24"/>
+              </w:rPr>
+              <w:t>Informacijski sustav autoškole</w:t>
             </w:r>
           </w:p>
         </w:tc>
@@ -178,26 +219,17 @@
                 <w:sz w:val="24"/>
                 <w:szCs w:val="24"/>
               </w:rPr>
-              <w:t>Kratki opis</w:t>
-            </w:r>
-            <w:r>
-              <w:rPr>
-                <w:rFonts w:ascii="Times New Roman" w:hAnsi="Times New Roman" w:cs="Times New Roman"/>
-                <w:color w:val="auto"/>
-                <w:sz w:val="24"/>
-                <w:szCs w:val="24"/>
-              </w:rPr>
-              <w:t xml:space="preserve"> – </w:t>
-            </w:r>
-            <w:r>
-              <w:rPr>
-                <w:rFonts w:ascii="Times New Roman" w:hAnsi="Times New Roman" w:cs="Times New Roman"/>
-                <w:b w:val="0"/>
-                <w:color w:val="auto"/>
-                <w:sz w:val="24"/>
-                <w:szCs w:val="24"/>
-              </w:rPr>
-              <w:t>Polaznik upisuje autoškolu i polaže vozački ispit. Administrator unosi podatke i izrađuje dokumente. Direktor evaluira cjelokupno poslovanje autoškole.</w:t>
+              <w:t xml:space="preserve">Kratki opis – </w:t>
+            </w:r>
+            <w:r>
+              <w:rPr>
+                <w:rFonts w:ascii="Times New Roman" w:hAnsi="Times New Roman" w:cs="Times New Roman"/>
+                <w:b w:val="0"/>
+                <w:color w:val="auto"/>
+                <w:sz w:val="24"/>
+                <w:szCs w:val="24"/>
+              </w:rPr>
+              <w:t>Zaposlenik obrađuje podatke i generira izvještaje.</w:t>
             </w:r>
           </w:p>
         </w:tc>
@@ -235,7 +267,17 @@
                 <w:sz w:val="24"/>
                 <w:szCs w:val="24"/>
               </w:rPr>
-              <w:t>–</w:t>
+              <w:t xml:space="preserve">– </w:t>
+            </w:r>
+            <w:r>
+              <w:rPr>
+                <w:rFonts w:ascii="Times New Roman" w:hAnsi="Times New Roman" w:cs="Times New Roman"/>
+                <w:b w:val="0"/>
+                <w:color w:val="auto"/>
+                <w:sz w:val="24"/>
+                <w:szCs w:val="24"/>
+              </w:rPr>
+              <w:t>Zaposlenik</w:t>
             </w:r>
             <w:r>
               <w:rPr>
@@ -246,16 +288,6 @@
                 <w:szCs w:val="24"/>
               </w:rPr>
               <w:t xml:space="preserve"> </w:t>
-            </w:r>
-            <w:r>
-              <w:rPr>
-                <w:rFonts w:ascii="Times New Roman" w:hAnsi="Times New Roman" w:cs="Times New Roman"/>
-                <w:b w:val="0"/>
-                <w:color w:val="auto"/>
-                <w:sz w:val="24"/>
-                <w:szCs w:val="24"/>
-              </w:rPr>
-              <w:t xml:space="preserve">Polaznik, Administrator, Direktor </w:t>
             </w:r>
           </w:p>
         </w:tc>
@@ -336,17 +368,27 @@
                 <w:sz w:val="24"/>
                 <w:szCs w:val="24"/>
               </w:rPr>
-              <w:t>– polaznik donosi odluku o upisu u autoškolu</w:t>
-            </w:r>
-            <w:r>
-              <w:rPr>
-                <w:rFonts w:ascii="Times New Roman" w:hAnsi="Times New Roman" w:cs="Times New Roman"/>
-                <w:b w:val="0"/>
-                <w:color w:val="auto"/>
-                <w:sz w:val="24"/>
-                <w:szCs w:val="24"/>
-              </w:rPr>
-              <w:t>.</w:t>
+              <w:t xml:space="preserve">– </w:t>
+            </w:r>
+            <w:r>
+              <w:rPr>
+                <w:rFonts w:ascii="Times New Roman" w:hAnsi="Times New Roman" w:cs="Times New Roman"/>
+                <w:b w:val="0"/>
+                <w:color w:val="auto"/>
+                <w:sz w:val="24"/>
+                <w:szCs w:val="24"/>
+              </w:rPr>
+              <w:t>N</w:t>
+            </w:r>
+            <w:r>
+              <w:rPr>
+                <w:rFonts w:ascii="Times New Roman" w:hAnsi="Times New Roman" w:cs="Times New Roman"/>
+                <w:b w:val="0"/>
+                <w:color w:val="auto"/>
+                <w:sz w:val="24"/>
+                <w:szCs w:val="24"/>
+              </w:rPr>
+              <w:t>astala je potreba za unosom / promjenom podataka te za izradu izvještaja.</w:t>
             </w:r>
           </w:p>
         </w:tc>
@@ -377,16 +419,7 @@
                 <w:sz w:val="24"/>
                 <w:szCs w:val="24"/>
               </w:rPr>
-              <w:t>Osnovni scenarij</w:t>
-            </w:r>
-            <w:r>
-              <w:rPr>
-                <w:rFonts w:ascii="Times New Roman" w:hAnsi="Times New Roman" w:cs="Times New Roman"/>
-                <w:color w:val="auto"/>
-                <w:sz w:val="24"/>
-                <w:szCs w:val="24"/>
-              </w:rPr>
-              <w:t xml:space="preserve"> – </w:t>
+              <w:t xml:space="preserve">Osnovni scenarij – </w:t>
             </w:r>
           </w:p>
           <w:p>
@@ -414,7 +447,27 @@
                 <w:sz w:val="24"/>
                 <w:szCs w:val="24"/>
               </w:rPr>
-              <w:t xml:space="preserve">Slučaj korištenja započinje odlukom potencijalnog polaznika da upiše autoškolu. </w:t>
+              <w:t xml:space="preserve">Slučaj korištenja započinje </w:t>
+            </w:r>
+            <w:r>
+              <w:rPr>
+                <w:rFonts w:ascii="Times New Roman" w:hAnsi="Times New Roman" w:cs="Times New Roman"/>
+                <w:b w:val="0"/>
+                <w:color w:val="auto"/>
+                <w:sz w:val="24"/>
+                <w:szCs w:val="24"/>
+              </w:rPr>
+              <w:t>obradom podataka od strane zaposlenika.</w:t>
+            </w:r>
+            <w:r>
+              <w:rPr>
+                <w:rFonts w:ascii="Times New Roman" w:hAnsi="Times New Roman" w:cs="Times New Roman"/>
+                <w:b w:val="0"/>
+                <w:color w:val="auto"/>
+                <w:sz w:val="24"/>
+                <w:szCs w:val="24"/>
+              </w:rPr>
+              <w:t xml:space="preserve"> </w:t>
             </w:r>
           </w:p>
           <w:p>
@@ -442,91 +495,7 @@
                 <w:sz w:val="24"/>
                 <w:szCs w:val="24"/>
               </w:rPr>
-              <w:t>Nakon provedene procedure upisa u autoškolu, polaznik je u mogućnosti polagati vozački ispit.</w:t>
-            </w:r>
-          </w:p>
-          <w:p>
-            <w:pPr>
-              <w:pStyle w:val="ListParagraph"/>
-              <w:numPr>
-                <w:ilvl w:val="0"/>
-                <w:numId w:val="2"/>
-              </w:numPr>
-              <w:ind w:left="1134" w:hanging="425"/>
-              <w:jc w:val="both"/>
-              <w:rPr>
-                <w:rFonts w:ascii="Times New Roman" w:hAnsi="Times New Roman" w:cs="Times New Roman"/>
-                <w:b w:val="0"/>
-                <w:color w:val="auto"/>
-                <w:sz w:val="24"/>
-                <w:szCs w:val="24"/>
-              </w:rPr>
-            </w:pPr>
-            <w:r>
-              <w:rPr>
-                <w:rFonts w:ascii="Times New Roman" w:hAnsi="Times New Roman" w:cs="Times New Roman"/>
-                <w:b w:val="0"/>
-                <w:color w:val="auto"/>
-                <w:sz w:val="24"/>
-                <w:szCs w:val="24"/>
-              </w:rPr>
-              <w:t>Administrator unosi podatke o polaznicima, zaposlenicima, inventaru…</w:t>
-            </w:r>
-          </w:p>
-          <w:p>
-            <w:pPr>
-              <w:pStyle w:val="ListParagraph"/>
-              <w:numPr>
-                <w:ilvl w:val="0"/>
-                <w:numId w:val="2"/>
-              </w:numPr>
-              <w:ind w:left="1134" w:hanging="425"/>
-              <w:jc w:val="both"/>
-              <w:rPr>
-                <w:rFonts w:ascii="Times New Roman" w:hAnsi="Times New Roman" w:cs="Times New Roman"/>
-                <w:b w:val="0"/>
-                <w:color w:val="auto"/>
-                <w:sz w:val="24"/>
-                <w:szCs w:val="24"/>
-              </w:rPr>
-            </w:pPr>
-            <w:r>
-              <w:rPr>
-                <w:rFonts w:ascii="Times New Roman" w:hAnsi="Times New Roman" w:cs="Times New Roman"/>
-                <w:b w:val="0"/>
-                <w:color w:val="auto"/>
-                <w:sz w:val="24"/>
-                <w:szCs w:val="24"/>
-              </w:rPr>
-              <w:t>Nakon što je pojedina baza podataka ažurirana od strane administratora isti je u mogućnosti izrađivati dokumente potrebne za poslovanje autoškole.</w:t>
-            </w:r>
-          </w:p>
-          <w:p>
-            <w:pPr>
-              <w:pStyle w:val="ListParagraph"/>
-              <w:numPr>
-                <w:ilvl w:val="0"/>
-                <w:numId w:val="2"/>
-              </w:numPr>
-              <w:ind w:left="1134" w:hanging="425"/>
-              <w:jc w:val="both"/>
-              <w:rPr>
-                <w:rFonts w:ascii="Times New Roman" w:hAnsi="Times New Roman" w:cs="Times New Roman"/>
-                <w:b w:val="0"/>
-                <w:color w:val="auto"/>
-                <w:sz w:val="24"/>
-                <w:szCs w:val="24"/>
-              </w:rPr>
-            </w:pPr>
-            <w:r>
-              <w:rPr>
-                <w:rFonts w:ascii="Times New Roman" w:hAnsi="Times New Roman" w:cs="Times New Roman"/>
-                <w:b w:val="0"/>
-                <w:color w:val="auto"/>
-                <w:sz w:val="24"/>
-                <w:szCs w:val="24"/>
-              </w:rPr>
-              <w:t>Na temelju generiranih izvještaja, ali i uvida u baze podataka direktor evaluira cjelokupno poslovanje autoškole.</w:t>
+              <w:t>Na temelju postojećih podataka u bazi podataka zaposlenik generira izvještaj.</w:t>
             </w:r>
           </w:p>
         </w:tc>
@@ -539,6 +508,7 @@
           </w:tcPr>
           <w:p>
             <w:pPr>
+              <w:jc w:val="both"/>
               <w:rPr>
                 <w:rFonts w:ascii="Times New Roman" w:hAnsi="Times New Roman" w:cs="Times New Roman"/>
                 <w:b w:val="0"/>
@@ -554,26 +524,27 @@
                 <w:sz w:val="24"/>
                 <w:szCs w:val="24"/>
               </w:rPr>
-              <w:t>Posljedice</w:t>
-            </w:r>
-            <w:r>
-              <w:rPr>
-                <w:rFonts w:ascii="Times New Roman" w:hAnsi="Times New Roman" w:cs="Times New Roman"/>
-                <w:color w:val="auto"/>
-                <w:sz w:val="24"/>
-                <w:szCs w:val="24"/>
-              </w:rPr>
-              <w:t xml:space="preserve"> </w:t>
-            </w:r>
-            <w:r>
-              <w:rPr>
-                <w:rFonts w:ascii="Times New Roman" w:hAnsi="Times New Roman" w:cs="Times New Roman"/>
-                <w:b w:val="0"/>
-                <w:color w:val="auto"/>
-                <w:sz w:val="24"/>
-                <w:szCs w:val="24"/>
-              </w:rPr>
-              <w:t>– polaznik upisao autoškolu te položio vozački ispit. Administrator ažurira bazu podataka te generira izvještaje na temelju kojih direktor donosi poslovne odluke.</w:t>
+              <w:t xml:space="preserve">Posljedice </w:t>
+            </w:r>
+            <w:r>
+              <w:rPr>
+                <w:rFonts w:ascii="Times New Roman" w:hAnsi="Times New Roman" w:cs="Times New Roman"/>
+                <w:b w:val="0"/>
+                <w:color w:val="auto"/>
+                <w:sz w:val="24"/>
+                <w:szCs w:val="24"/>
+              </w:rPr>
+              <w:t xml:space="preserve">– </w:t>
+            </w:r>
+            <w:r>
+              <w:rPr>
+                <w:rFonts w:ascii="Times New Roman" w:hAnsi="Times New Roman" w:cs="Times New Roman"/>
+                <w:b w:val="0"/>
+                <w:color w:val="auto"/>
+                <w:sz w:val="24"/>
+                <w:szCs w:val="24"/>
+              </w:rPr>
+              <w:t>Baza podataka odgovara realnosti (unos novih podataka, promjena postojećih), generirani izvještaji.</w:t>
             </w:r>
           </w:p>
         </w:tc>
@@ -589,6 +560,7 @@
           </w:tcPr>
           <w:p>
             <w:pPr>
+              <w:jc w:val="both"/>
               <w:rPr>
                 <w:rFonts w:ascii="Times New Roman" w:hAnsi="Times New Roman" w:cs="Times New Roman"/>
                 <w:b w:val="0"/>
@@ -604,31 +576,89 @@
                 <w:sz w:val="24"/>
                 <w:szCs w:val="24"/>
               </w:rPr>
-              <w:t>Iznimke i pogreške</w:t>
-            </w:r>
-            <w:r>
-              <w:rPr>
-                <w:rFonts w:ascii="Times New Roman" w:hAnsi="Times New Roman" w:cs="Times New Roman"/>
-                <w:color w:val="auto"/>
-                <w:sz w:val="24"/>
-                <w:szCs w:val="24"/>
-              </w:rPr>
-              <w:t xml:space="preserve"> </w:t>
-            </w:r>
-            <w:r>
-              <w:rPr>
-                <w:rFonts w:ascii="Times New Roman" w:hAnsi="Times New Roman" w:cs="Times New Roman"/>
-                <w:b w:val="0"/>
-                <w:color w:val="auto"/>
-                <w:sz w:val="24"/>
-                <w:szCs w:val="24"/>
-              </w:rPr>
-              <w:t>– polaznik ne upiše autoškolu. Polaznik padne vozački ispit.</w:t>
+              <w:t xml:space="preserve">Iznimke i pogreške </w:t>
+            </w:r>
+            <w:r>
+              <w:rPr>
+                <w:rFonts w:ascii="Times New Roman" w:hAnsi="Times New Roman" w:cs="Times New Roman"/>
+                <w:b w:val="0"/>
+                <w:color w:val="auto"/>
+                <w:sz w:val="24"/>
+                <w:szCs w:val="24"/>
+              </w:rPr>
+              <w:t xml:space="preserve">– </w:t>
+            </w:r>
+            <w:r>
+              <w:rPr>
+                <w:rFonts w:ascii="Times New Roman" w:hAnsi="Times New Roman" w:cs="Times New Roman"/>
+                <w:b w:val="0"/>
+                <w:color w:val="auto"/>
+                <w:sz w:val="24"/>
+                <w:szCs w:val="24"/>
+              </w:rPr>
+              <w:t>Odustajanje.</w:t>
+            </w:r>
+          </w:p>
+        </w:tc>
+      </w:tr>
+      <w:tr>
+        <w:tc>
+          <w:tcPr>
+            <w:cnfStyle w:val="001000000000"/>
+            <w:tcW w:w="9288" w:type="dxa"/>
+          </w:tcPr>
+          <w:p>
+            <w:pPr>
+              <w:jc w:val="both"/>
+              <w:rPr>
+                <w:rFonts w:ascii="Times New Roman" w:hAnsi="Times New Roman" w:cs="Times New Roman"/>
+                <w:b w:val="0"/>
+                <w:color w:val="auto"/>
+                <w:sz w:val="24"/>
+                <w:szCs w:val="24"/>
+              </w:rPr>
+            </w:pPr>
+            <w:r>
+              <w:rPr>
+                <w:rFonts w:ascii="Times New Roman" w:hAnsi="Times New Roman" w:cs="Times New Roman"/>
+                <w:color w:val="auto"/>
+                <w:sz w:val="24"/>
+                <w:szCs w:val="24"/>
+              </w:rPr>
+              <w:t>Alternativni scenariji</w:t>
+            </w:r>
+            <w:r>
+              <w:rPr>
+                <w:rFonts w:ascii="Times New Roman" w:hAnsi="Times New Roman" w:cs="Times New Roman"/>
+                <w:color w:val="auto"/>
+                <w:sz w:val="24"/>
+                <w:szCs w:val="24"/>
+              </w:rPr>
+              <w:t xml:space="preserve"> – </w:t>
+            </w:r>
+            <w:r>
+              <w:rPr>
+                <w:rFonts w:ascii="Times New Roman" w:hAnsi="Times New Roman" w:cs="Times New Roman"/>
+                <w:b w:val="0"/>
+                <w:color w:val="auto"/>
+                <w:sz w:val="24"/>
+                <w:szCs w:val="24"/>
+              </w:rPr>
+              <w:t>Zaposlenik odustaje od obrade podataka ili generiranja izvještaja što će rezultirati izlaskom iz aplikacije.</w:t>
             </w:r>
           </w:p>
         </w:tc>
       </w:tr>
     </w:tbl>
+    <w:p>
+      <w:pPr>
+        <w:rPr>
+          <w:rFonts w:ascii="Times New Roman" w:hAnsi="Times New Roman" w:cs="Times New Roman"/>
+          <w:sz w:val="24"/>
+          <w:szCs w:val="24"/>
+        </w:rPr>
+      </w:pPr>
+    </w:p>
     <w:p>
       <w:pPr>
         <w:rPr>
@@ -662,8 +692,25 @@
           <w:szCs w:val="24"/>
         </w:rPr>
         <w:lastRenderedPageBreak/>
-        <w:t>Razrada slučaja korištenja Upisati autoškolu</w:t>
+        <w:t xml:space="preserve">Razrada slučaja korištenja </w:t>
       </w:r>
+      <w:r>
+        <w:rPr>
+          <w:rFonts w:ascii="Times New Roman" w:hAnsi="Times New Roman" w:cs="Times New Roman"/>
+          <w:sz w:val="24"/>
+          <w:szCs w:val="24"/>
+        </w:rPr>
+        <w:t>Obrada podataka</w:t>
+      </w:r>
+    </w:p>
+    <w:p>
+      <w:pPr>
+        <w:rPr>
+          <w:rFonts w:ascii="Times New Roman" w:hAnsi="Times New Roman" w:cs="Times New Roman"/>
+          <w:sz w:val="24"/>
+          <w:szCs w:val="24"/>
+        </w:rPr>
+      </w:pPr>
     </w:p>
     <w:p>
       <w:pPr>
@@ -683,9 +730,9 @@
         </w:rPr>
         <w:drawing>
           <wp:inline distT="0" distB="0" distL="0" distR="0">
-            <wp:extent cx="5760720" cy="3509645"/>
+            <wp:extent cx="5760720" cy="3368675"/>
             <wp:effectExtent l="19050" t="0" r="0" b="0"/>
-            <wp:docPr id="1" name="Picture 0" descr="Upisati autoskolu.jpg"/>
+            <wp:docPr id="6" name="Picture 5" descr="Obrada podataka.jpg"/>
             <wp:cNvGraphicFramePr>
               <a:graphicFrameLocks xmlns:a="http://schemas.openxmlformats.org/drawingml/2006/main" noChangeAspect="1"/>
             </wp:cNvGraphicFramePr>
@@ -693,7 +740,7 @@
               <a:graphicData uri="http://schemas.openxmlformats.org/drawingml/2006/picture">
                 <pic:pic xmlns:pic="http://schemas.openxmlformats.org/drawingml/2006/picture">
                   <pic:nvPicPr>
-                    <pic:cNvPr id="0" name="Upisati autoskolu.jpg"/>
+                    <pic:cNvPr id="0" name="Obrada podataka.jpg"/>
                     <pic:cNvPicPr/>
                   </pic:nvPicPr>
                   <pic:blipFill>
@@ -705,7 +752,7 @@
                   <pic:spPr>
                     <a:xfrm>
                       <a:off x="0" y="0"/>
-                      <a:ext cx="5760720" cy="3509645"/>
+                      <a:ext cx="5760720" cy="3368675"/>
                     </a:xfrm>
                     <a:prstGeom prst="rect">
                       <a:avLst/>
@@ -773,7 +820,17 @@
                 <w:sz w:val="24"/>
                 <w:szCs w:val="24"/>
               </w:rPr>
-              <w:t xml:space="preserve"> – Upisati autoškolu</w:t>
+              <w:t xml:space="preserve"> – </w:t>
+            </w:r>
+            <w:r>
+              <w:rPr>
+                <w:rFonts w:ascii="Times New Roman" w:hAnsi="Times New Roman" w:cs="Times New Roman"/>
+                <w:b w:val="0"/>
+                <w:color w:val="auto"/>
+                <w:sz w:val="24"/>
+                <w:szCs w:val="24"/>
+              </w:rPr>
+              <w:t>Obrada podataka</w:t>
             </w:r>
           </w:p>
         </w:tc>
@@ -815,7 +872,17 @@
                 <w:sz w:val="24"/>
                 <w:szCs w:val="24"/>
               </w:rPr>
-              <w:t xml:space="preserve"> – Polaznik dostavlja potrebne dokumente te plaća iznos koji je potreban za troškove polaganja vozačkog ispita u autoškoli. Administrator registrira upis novog polaznika autoškole.</w:t>
+              <w:t xml:space="preserve"> – </w:t>
+            </w:r>
+            <w:r>
+              <w:rPr>
+                <w:rFonts w:ascii="Times New Roman" w:hAnsi="Times New Roman" w:cs="Times New Roman"/>
+                <w:b w:val="0"/>
+                <w:color w:val="auto"/>
+                <w:sz w:val="24"/>
+                <w:szCs w:val="24"/>
+              </w:rPr>
+              <w:t>Administrator vrši unos, ažuriranje i spremanje podataka.</w:t>
             </w:r>
           </w:p>
         </w:tc>
@@ -854,7 +921,17 @@
                 <w:sz w:val="24"/>
                 <w:szCs w:val="24"/>
               </w:rPr>
-              <w:t xml:space="preserve"> - Polaznik</w:t>
+              <w:t xml:space="preserve"> - </w:t>
+            </w:r>
+            <w:r>
+              <w:rPr>
+                <w:rFonts w:ascii="Times New Roman" w:hAnsi="Times New Roman" w:cs="Times New Roman"/>
+                <w:b w:val="0"/>
+                <w:color w:val="auto"/>
+                <w:sz w:val="24"/>
+                <w:szCs w:val="24"/>
+              </w:rPr>
+              <w:t>Administrator</w:t>
             </w:r>
           </w:p>
         </w:tc>
@@ -896,7 +973,17 @@
                 <w:sz w:val="24"/>
                 <w:szCs w:val="24"/>
               </w:rPr>
-              <w:t xml:space="preserve"> - Administrator</w:t>
+              <w:t xml:space="preserve"> - </w:t>
+            </w:r>
+            <w:r>
+              <w:rPr>
+                <w:rFonts w:ascii="Times New Roman" w:hAnsi="Times New Roman" w:cs="Times New Roman"/>
+                <w:b w:val="0"/>
+                <w:color w:val="auto"/>
+                <w:sz w:val="24"/>
+                <w:szCs w:val="24"/>
+              </w:rPr>
+              <w:t>/</w:t>
             </w:r>
           </w:p>
         </w:tc>
@@ -943,7 +1030,17 @@
                 <w:sz w:val="24"/>
                 <w:szCs w:val="24"/>
               </w:rPr>
-              <w:t>polaznik donosi liječničku potvrdu da je sposoban pristupiti polaganju vozačkog ispita te predaje potvrdu o plaćanju.</w:t>
+              <w:t>D</w:t>
+            </w:r>
+            <w:r>
+              <w:rPr>
+                <w:rFonts w:ascii="Times New Roman" w:hAnsi="Times New Roman" w:cs="Times New Roman"/>
+                <w:b w:val="0"/>
+                <w:color w:val="auto"/>
+                <w:sz w:val="24"/>
+                <w:szCs w:val="24"/>
+              </w:rPr>
+              <w:t>ošlo je do potrebe za unosom novog podataka ili za promjenom postojećeg.</w:t>
             </w:r>
           </w:p>
         </w:tc>
@@ -1012,7 +1109,57 @@
                 <w:sz w:val="24"/>
                 <w:szCs w:val="24"/>
               </w:rPr>
-              <w:t xml:space="preserve">Slučaj korištenja započinje dostavom dokumenata od strane polaznika. Dokumenti koji su potrebni i bez kojih upis u autoškolu ne bi bio moguć jesu zahtjev za upis u autoškolu te potvrda sa liječničkog pregleda. </w:t>
+              <w:t xml:space="preserve">Slučaj korištenja započinje </w:t>
+            </w:r>
+            <w:r>
+              <w:rPr>
+                <w:rFonts w:ascii="Times New Roman" w:hAnsi="Times New Roman" w:cs="Times New Roman"/>
+                <w:b w:val="0"/>
+                <w:color w:val="auto"/>
+                <w:sz w:val="24"/>
+                <w:szCs w:val="24"/>
+              </w:rPr>
+              <w:t>unosom podataka</w:t>
+            </w:r>
+            <w:r>
+              <w:rPr>
+                <w:rFonts w:ascii="Times New Roman" w:hAnsi="Times New Roman" w:cs="Times New Roman"/>
+                <w:b w:val="0"/>
+                <w:color w:val="auto"/>
+                <w:sz w:val="24"/>
+                <w:szCs w:val="24"/>
+              </w:rPr>
+              <w:t xml:space="preserve"> od strane </w:t>
+            </w:r>
+            <w:r>
+              <w:rPr>
+                <w:rFonts w:ascii="Times New Roman" w:hAnsi="Times New Roman" w:cs="Times New Roman"/>
+                <w:b w:val="0"/>
+                <w:color w:val="auto"/>
+                <w:sz w:val="24"/>
+                <w:szCs w:val="24"/>
+              </w:rPr>
+              <w:t>administratora</w:t>
+            </w:r>
+            <w:r>
+              <w:rPr>
+                <w:rFonts w:ascii="Times New Roman" w:hAnsi="Times New Roman" w:cs="Times New Roman"/>
+                <w:b w:val="0"/>
+                <w:color w:val="auto"/>
+                <w:sz w:val="24"/>
+                <w:szCs w:val="24"/>
+              </w:rPr>
+              <w:t xml:space="preserve">. </w:t>
+            </w:r>
+            <w:r>
+              <w:rPr>
+                <w:rFonts w:ascii="Times New Roman" w:hAnsi="Times New Roman" w:cs="Times New Roman"/>
+                <w:b w:val="0"/>
+                <w:color w:val="auto"/>
+                <w:sz w:val="24"/>
+                <w:szCs w:val="24"/>
+              </w:rPr>
+              <w:t>Unos podataka može se odnositi na upisivanje temeljnih podataka ili na unošenje podataka o novom zaposleniku, korisniku, vozilu.</w:t>
             </w:r>
           </w:p>
           <w:p>
@@ -1039,7 +1186,27 @@
                 <w:sz w:val="24"/>
                 <w:szCs w:val="24"/>
               </w:rPr>
-              <w:t>Polaznik ima obvezu platiti autoškolu s time da mu je na izbor ostavljeno želi li platiti gotovinom ili putem obročnog plaćanja. U svakom slučaju plaćanje mora sadržavati i potvrdu o uplati.</w:t>
+              <w:t xml:space="preserve">Administrator </w:t>
+            </w:r>
+            <w:r>
+              <w:rPr>
+                <w:rFonts w:ascii="Times New Roman" w:hAnsi="Times New Roman" w:cs="Times New Roman"/>
+                <w:b w:val="0"/>
+                <w:color w:val="auto"/>
+                <w:sz w:val="24"/>
+                <w:szCs w:val="24"/>
+              </w:rPr>
+              <w:t xml:space="preserve">ažurira prethodno </w:t>
+            </w:r>
+            <w:r>
+              <w:rPr>
+                <w:rFonts w:ascii="Times New Roman" w:hAnsi="Times New Roman" w:cs="Times New Roman"/>
+                <w:b w:val="0"/>
+                <w:color w:val="auto"/>
+                <w:sz w:val="24"/>
+                <w:szCs w:val="24"/>
+              </w:rPr>
+              <w:t>spomenute podatke ako je došlo do promjene u stvarnosti.</w:t>
             </w:r>
           </w:p>
           <w:p>
@@ -1066,7 +1233,7 @@
                 <w:sz w:val="24"/>
                 <w:szCs w:val="24"/>
               </w:rPr>
-              <w:t>Temeljem potvrde o uplati administrator je u mogućnosti registrirati polaznika u bazu podataka.</w:t>
+              <w:t>I unos i ažuriranje podataka uključuje spremanje podataka u konačnici.</w:t>
             </w:r>
           </w:p>
         </w:tc>
@@ -1123,7 +1290,17 @@
                 <w:sz w:val="24"/>
                 <w:szCs w:val="24"/>
               </w:rPr>
-              <w:t>polaznik je upisao autoškolu te je registriran kao takav u bazu podataka.</w:t>
+              <w:t>B</w:t>
+            </w:r>
+            <w:r>
+              <w:rPr>
+                <w:rFonts w:ascii="Times New Roman" w:hAnsi="Times New Roman" w:cs="Times New Roman"/>
+                <w:b w:val="0"/>
+                <w:color w:val="auto"/>
+                <w:sz w:val="24"/>
+                <w:szCs w:val="24"/>
+              </w:rPr>
+              <w:t>aza podataka odgovara aktualnom stanju.</w:t>
             </w:r>
           </w:p>
         </w:tc>
@@ -1165,12 +1342,88 @@
                 <w:sz w:val="24"/>
                 <w:szCs w:val="24"/>
               </w:rPr>
-              <w:t>polaznik ne zadovolji na liječničkom pregledu te nije sposoban polagati vozački ispit, a samim time niti upisati autoškolu. Polaznik se odluči za obročno plaćanje pa to ne čini u skladu sa ugovorom.</w:t>
+              <w:t>O</w:t>
+            </w:r>
+            <w:r>
+              <w:rPr>
+                <w:rFonts w:ascii="Times New Roman" w:hAnsi="Times New Roman" w:cs="Times New Roman"/>
+                <w:b w:val="0"/>
+                <w:color w:val="auto"/>
+                <w:sz w:val="24"/>
+                <w:szCs w:val="24"/>
+              </w:rPr>
+              <w:t xml:space="preserve">dustajanje. </w:t>
+            </w:r>
+          </w:p>
+        </w:tc>
+      </w:tr>
+      <w:tr>
+        <w:tc>
+          <w:tcPr>
+            <w:cnfStyle w:val="001000000000"/>
+            <w:tcW w:w="9288" w:type="dxa"/>
+          </w:tcPr>
+          <w:p>
+            <w:pPr>
+              <w:jc w:val="both"/>
+              <w:rPr>
+                <w:rFonts w:ascii="Times New Roman" w:hAnsi="Times New Roman" w:cs="Times New Roman"/>
+                <w:b w:val="0"/>
+                <w:color w:val="auto"/>
+                <w:sz w:val="24"/>
+                <w:szCs w:val="24"/>
+              </w:rPr>
+            </w:pPr>
+            <w:r>
+              <w:rPr>
+                <w:rFonts w:ascii="Times New Roman" w:hAnsi="Times New Roman" w:cs="Times New Roman"/>
+                <w:color w:val="auto"/>
+                <w:sz w:val="24"/>
+                <w:szCs w:val="24"/>
+              </w:rPr>
+              <w:t>Alternativni scenarij</w:t>
+            </w:r>
+            <w:r>
+              <w:rPr>
+                <w:rFonts w:ascii="Times New Roman" w:hAnsi="Times New Roman" w:cs="Times New Roman"/>
+                <w:color w:val="auto"/>
+                <w:sz w:val="24"/>
+                <w:szCs w:val="24"/>
+              </w:rPr>
+              <w:t xml:space="preserve"> </w:t>
+            </w:r>
+            <w:r>
+              <w:rPr>
+                <w:rFonts w:ascii="Times New Roman" w:hAnsi="Times New Roman" w:cs="Times New Roman"/>
+                <w:b w:val="0"/>
+                <w:color w:val="auto"/>
+                <w:sz w:val="24"/>
+                <w:szCs w:val="24"/>
+              </w:rPr>
+              <w:t>– Administrator u svakom času može odustati od unosa ili ažuriranja podataka te će zbog toga baza podataka ostati u nepromijenjenom stanju, odnosno u stanju u kakvom je bila i prije pristupa administratora obradi podataka.</w:t>
             </w:r>
           </w:p>
         </w:tc>
       </w:tr>
     </w:tbl>
+    <w:p>
+      <w:pPr>
+        <w:rPr>
+          <w:rFonts w:ascii="Times New Roman" w:hAnsi="Times New Roman" w:cs="Times New Roman"/>
+          <w:sz w:val="24"/>
+          <w:szCs w:val="24"/>
+        </w:rPr>
+      </w:pPr>
+    </w:p>
+    <w:p>
+      <w:pPr>
+        <w:rPr>
+          <w:rFonts w:ascii="Times New Roman" w:hAnsi="Times New Roman" w:cs="Times New Roman"/>
+          <w:sz w:val="24"/>
+          <w:szCs w:val="24"/>
+        </w:rPr>
+      </w:pPr>
+    </w:p>
     <w:p>
       <w:pPr>
         <w:rPr>
@@ -1212,9 +1465,25 @@
           <w:sz w:val="24"/>
           <w:szCs w:val="24"/>
         </w:rPr>
-        <w:lastRenderedPageBreak/>
-        <w:t>Razrada slučaja korištenja Položiti ispit</w:t>
+        <w:t xml:space="preserve">Razrada slučaja korištenja </w:t>
       </w:r>
+      <w:r>
+        <w:rPr>
+          <w:rFonts w:ascii="Times New Roman" w:hAnsi="Times New Roman" w:cs="Times New Roman"/>
+          <w:sz w:val="24"/>
+          <w:szCs w:val="24"/>
+        </w:rPr>
+        <w:t>Generiranje izvještaja</w:t>
+      </w:r>
+    </w:p>
+    <w:p>
+      <w:pPr>
+        <w:rPr>
+          <w:rFonts w:ascii="Times New Roman" w:hAnsi="Times New Roman" w:cs="Times New Roman"/>
+          <w:sz w:val="24"/>
+          <w:szCs w:val="24"/>
+        </w:rPr>
+      </w:pPr>
     </w:p>
     <w:p>
       <w:pPr>
@@ -1234,9 +1503,9 @@
         </w:rPr>
         <w:drawing>
           <wp:inline distT="0" distB="0" distL="0" distR="0">
-            <wp:extent cx="5760720" cy="3943985"/>
+            <wp:extent cx="5760720" cy="3008630"/>
             <wp:effectExtent l="19050" t="0" r="0" b="0"/>
-            <wp:docPr id="4" name="Picture 3" descr="Položiti ispit.jpg"/>
+            <wp:docPr id="9" name="Picture 8" descr="Generiranje izvještaja.jpg"/>
             <wp:cNvGraphicFramePr>
               <a:graphicFrameLocks xmlns:a="http://schemas.openxmlformats.org/drawingml/2006/main" noChangeAspect="1"/>
             </wp:cNvGraphicFramePr>
@@ -1244,7 +1513,7 @@
               <a:graphicData uri="http://schemas.openxmlformats.org/drawingml/2006/picture">
                 <pic:pic xmlns:pic="http://schemas.openxmlformats.org/drawingml/2006/picture">
                   <pic:nvPicPr>
-                    <pic:cNvPr id="0" name="Položiti ispit.jpg"/>
+                    <pic:cNvPr id="0" name="Generiranje izvještaja.jpg"/>
                     <pic:cNvPicPr/>
                   </pic:nvPicPr>
                   <pic:blipFill>
@@ -1256,7 +1525,7 @@
                   <pic:spPr>
                     <a:xfrm>
                       <a:off x="0" y="0"/>
-                      <a:ext cx="5760720" cy="3943985"/>
+                      <a:ext cx="5760720" cy="3008630"/>
                     </a:xfrm>
                     <a:prstGeom prst="rect">
                       <a:avLst/>
@@ -1323,7 +1592,17 @@
                 <w:sz w:val="24"/>
                 <w:szCs w:val="24"/>
               </w:rPr>
-              <w:t xml:space="preserve"> – Položiti ispit</w:t>
+              <w:t xml:space="preserve"> – </w:t>
+            </w:r>
+            <w:r>
+              <w:rPr>
+                <w:rFonts w:ascii="Times New Roman" w:hAnsi="Times New Roman" w:cs="Times New Roman"/>
+                <w:b w:val="0"/>
+                <w:color w:val="auto"/>
+                <w:sz w:val="24"/>
+                <w:szCs w:val="24"/>
+              </w:rPr>
+              <w:t>Generiranje izvještaja</w:t>
             </w:r>
           </w:p>
         </w:tc>
@@ -1364,7 +1643,39 @@
                 <w:sz w:val="24"/>
                 <w:szCs w:val="24"/>
               </w:rPr>
-              <w:t xml:space="preserve"> – Nakon što instruktor održi predavanja polaznik je u mogućnosti pristupiti polaganju teorijskog dijela vozačkog ispita. Po završetku praktičnog dijela nastave pod smotrom instruktora polaznik može polagati praktični dio ispita, odnosno vožnju pri čemu ga ocjenjuje ispitivač.</w:t>
+              <w:t xml:space="preserve"> – </w:t>
+            </w:r>
+            <w:r>
+              <w:rPr>
+                <w:rFonts w:ascii="Times New Roman" w:hAnsi="Times New Roman" w:cs="Times New Roman"/>
+                <w:b w:val="0"/>
+                <w:color w:val="auto"/>
+                <w:sz w:val="24"/>
+                <w:szCs w:val="24"/>
+              </w:rPr>
+              <w:t xml:space="preserve">Direktor iz baze podataka filtrira podatke koji su mu potrebni te </w:t>
+            </w:r>
+            <w:proofErr w:type="spellStart"/>
+            <w:r>
+              <w:rPr>
+                <w:rFonts w:ascii="Times New Roman" w:hAnsi="Times New Roman" w:cs="Times New Roman"/>
+                <w:b w:val="0"/>
+                <w:color w:val="auto"/>
+                <w:sz w:val="24"/>
+                <w:szCs w:val="24"/>
+              </w:rPr>
+              <w:t>printa</w:t>
+            </w:r>
+            <w:proofErr w:type="spellEnd"/>
+            <w:r>
+              <w:rPr>
+                <w:rFonts w:ascii="Times New Roman" w:hAnsi="Times New Roman" w:cs="Times New Roman"/>
+                <w:b w:val="0"/>
+                <w:color w:val="auto"/>
+                <w:sz w:val="24"/>
+                <w:szCs w:val="24"/>
+              </w:rPr>
+              <w:t xml:space="preserve"> izvještaj.</w:t>
             </w:r>
           </w:p>
         </w:tc>
@@ -1402,7 +1713,17 @@
                 <w:sz w:val="24"/>
                 <w:szCs w:val="24"/>
               </w:rPr>
-              <w:t xml:space="preserve"> – Polaznik, Instruktor / Predavač</w:t>
+              <w:t xml:space="preserve"> – </w:t>
+            </w:r>
+            <w:r>
+              <w:rPr>
+                <w:rFonts w:ascii="Times New Roman" w:hAnsi="Times New Roman" w:cs="Times New Roman"/>
+                <w:b w:val="0"/>
+                <w:color w:val="auto"/>
+                <w:sz w:val="24"/>
+                <w:szCs w:val="24"/>
+              </w:rPr>
+              <w:t>Direktor</w:t>
             </w:r>
           </w:p>
         </w:tc>
@@ -1443,7 +1764,17 @@
                 <w:sz w:val="24"/>
                 <w:szCs w:val="24"/>
               </w:rPr>
-              <w:t xml:space="preserve"> - Ispitivač</w:t>
+              <w:t xml:space="preserve"> - </w:t>
+            </w:r>
+            <w:r>
+              <w:rPr>
+                <w:rFonts w:ascii="Times New Roman" w:hAnsi="Times New Roman" w:cs="Times New Roman"/>
+                <w:b w:val="0"/>
+                <w:color w:val="auto"/>
+                <w:sz w:val="24"/>
+                <w:szCs w:val="24"/>
+              </w:rPr>
+              <w:t>/</w:t>
             </w:r>
           </w:p>
         </w:tc>
@@ -1481,7 +1812,17 @@
                 <w:sz w:val="24"/>
                 <w:szCs w:val="24"/>
               </w:rPr>
-              <w:t xml:space="preserve"> – Da bi položio vozački ispit polaznik mora odslušati predavanja iz teorijskog dijela nastave te odraditi 30 h praktičnog dijela nastave, odnosno vožnje.</w:t>
+              <w:t xml:space="preserve"> – </w:t>
+            </w:r>
+            <w:r>
+              <w:rPr>
+                <w:rFonts w:ascii="Times New Roman" w:hAnsi="Times New Roman" w:cs="Times New Roman"/>
+                <w:b w:val="0"/>
+                <w:color w:val="auto"/>
+                <w:sz w:val="24"/>
+                <w:szCs w:val="24"/>
+              </w:rPr>
+              <w:t>Podaci pohranjeni u bazu podataka.</w:t>
             </w:r>
           </w:p>
         </w:tc>
@@ -1550,7 +1891,17 @@
                 <w:sz w:val="24"/>
                 <w:szCs w:val="24"/>
               </w:rPr>
-              <w:t>Scenarij započinje time da Instruktor / Predavač održi predavanja iz teorijskog dijela nastave.</w:t>
+              <w:t xml:space="preserve">Scenarij započinje time da </w:t>
+            </w:r>
+            <w:r>
+              <w:rPr>
+                <w:rFonts w:ascii="Times New Roman" w:hAnsi="Times New Roman" w:cs="Times New Roman"/>
+                <w:b w:val="0"/>
+                <w:color w:val="auto"/>
+                <w:sz w:val="24"/>
+                <w:szCs w:val="24"/>
+              </w:rPr>
+              <w:t>Direktor iz baze podataka filtrira podatke / informacije koji ga zanimanju, pri tome može pregledavati podatke o zaposlenicima, korisnicima, vozilima.</w:t>
             </w:r>
           </w:p>
           <w:p>
@@ -1577,71 +1928,29 @@
                 <w:sz w:val="24"/>
                 <w:szCs w:val="24"/>
               </w:rPr>
-              <w:t>Po završetku predavanja polaznik može pristupiti polaganju teorijskog dijela nastave što obavezno uključuje polaganje propisa i prve pomoći.</w:t>
-            </w:r>
-          </w:p>
-          <w:p>
-            <w:pPr>
-              <w:pStyle w:val="ListParagraph"/>
-              <w:numPr>
-                <w:ilvl w:val="0"/>
-                <w:numId w:val="7"/>
-              </w:numPr>
-              <w:jc w:val="both"/>
-              <w:rPr>
-                <w:rFonts w:ascii="Times New Roman" w:hAnsi="Times New Roman" w:cs="Times New Roman"/>
-                <w:b w:val="0"/>
-                <w:color w:val="auto"/>
-                <w:sz w:val="24"/>
-                <w:szCs w:val="24"/>
-              </w:rPr>
-            </w:pPr>
-            <w:r>
-              <w:rPr>
-                <w:rFonts w:ascii="Times New Roman" w:hAnsi="Times New Roman" w:cs="Times New Roman"/>
-                <w:b w:val="0"/>
-                <w:color w:val="auto"/>
-                <w:sz w:val="24"/>
-                <w:szCs w:val="24"/>
-              </w:rPr>
-              <w:t>Nakon što Instruktor / Predavač i polaznik odvoze 30 h vožnje koje ulaze u praktični dio nastave</w:t>
-            </w:r>
-            <w:r>
-              <w:rPr>
-                <w:rFonts w:ascii="Times New Roman" w:hAnsi="Times New Roman" w:cs="Times New Roman"/>
-                <w:b w:val="0"/>
-                <w:color w:val="auto"/>
-                <w:sz w:val="24"/>
-                <w:szCs w:val="24"/>
-              </w:rPr>
-              <w:t>, polaznik može pristupiti polaganju istog.</w:t>
-            </w:r>
-          </w:p>
-          <w:p>
-            <w:pPr>
-              <w:pStyle w:val="ListParagraph"/>
-              <w:numPr>
-                <w:ilvl w:val="0"/>
-                <w:numId w:val="7"/>
-              </w:numPr>
-              <w:jc w:val="both"/>
-              <w:rPr>
-                <w:rFonts w:ascii="Times New Roman" w:hAnsi="Times New Roman" w:cs="Times New Roman"/>
-                <w:b w:val="0"/>
-                <w:color w:val="auto"/>
-                <w:sz w:val="24"/>
-                <w:szCs w:val="24"/>
-              </w:rPr>
-            </w:pPr>
-            <w:r>
-              <w:rPr>
-                <w:rFonts w:ascii="Times New Roman" w:hAnsi="Times New Roman" w:cs="Times New Roman"/>
-                <w:b w:val="0"/>
-                <w:color w:val="auto"/>
-                <w:sz w:val="24"/>
-                <w:szCs w:val="24"/>
-              </w:rPr>
-              <w:t>Pristupnik mora položiti vožnju kako bi položio praktični dio ispita pri čemu ga Ispitivač ocjenjuje.</w:t>
+              <w:t xml:space="preserve">Jednom kad je odabrao informacije koji mu trebaju direktor može </w:t>
+            </w:r>
+            <w:proofErr w:type="spellStart"/>
+            <w:r>
+              <w:rPr>
+                <w:rFonts w:ascii="Times New Roman" w:hAnsi="Times New Roman" w:cs="Times New Roman"/>
+                <w:b w:val="0"/>
+                <w:color w:val="auto"/>
+                <w:sz w:val="24"/>
+                <w:szCs w:val="24"/>
+              </w:rPr>
+              <w:t>printati</w:t>
+            </w:r>
+            <w:proofErr w:type="spellEnd"/>
+            <w:r>
+              <w:rPr>
+                <w:rFonts w:ascii="Times New Roman" w:hAnsi="Times New Roman" w:cs="Times New Roman"/>
+                <w:b w:val="0"/>
+                <w:color w:val="auto"/>
+                <w:sz w:val="24"/>
+                <w:szCs w:val="24"/>
+              </w:rPr>
+              <w:t xml:space="preserve"> izvještaj.</w:t>
             </w:r>
           </w:p>
         </w:tc>
@@ -1680,7 +1989,29 @@
                 <w:sz w:val="24"/>
                 <w:szCs w:val="24"/>
               </w:rPr>
-              <w:t xml:space="preserve"> – polaznik položi vozački ispit.</w:t>
+              <w:t xml:space="preserve"> – </w:t>
+            </w:r>
+            <w:proofErr w:type="spellStart"/>
+            <w:r>
+              <w:rPr>
+                <w:rFonts w:ascii="Times New Roman" w:hAnsi="Times New Roman" w:cs="Times New Roman"/>
+                <w:b w:val="0"/>
+                <w:color w:val="auto"/>
+                <w:sz w:val="24"/>
+                <w:szCs w:val="24"/>
+              </w:rPr>
+              <w:t>isprintani</w:t>
+            </w:r>
+            <w:proofErr w:type="spellEnd"/>
+            <w:r>
+              <w:rPr>
+                <w:rFonts w:ascii="Times New Roman" w:hAnsi="Times New Roman" w:cs="Times New Roman"/>
+                <w:b w:val="0"/>
+                <w:color w:val="auto"/>
+                <w:sz w:val="24"/>
+                <w:szCs w:val="24"/>
+              </w:rPr>
+              <w:t xml:space="preserve"> izvještaj.</w:t>
             </w:r>
           </w:p>
         </w:tc>
@@ -1722,212 +2053,17 @@
                 <w:sz w:val="24"/>
                 <w:szCs w:val="24"/>
               </w:rPr>
-              <w:t xml:space="preserve"> – Polaznik ne položi propise ili prvu pomoć pa ne može niti pristupiti polaganju vožnje </w:t>
-            </w:r>
-            <w:proofErr w:type="spellStart"/>
-            <w:r>
-              <w:rPr>
-                <w:rFonts w:ascii="Times New Roman" w:hAnsi="Times New Roman" w:cs="Times New Roman"/>
-                <w:b w:val="0"/>
-                <w:color w:val="auto"/>
-                <w:sz w:val="24"/>
-                <w:szCs w:val="24"/>
-              </w:rPr>
-              <w:t>tj</w:t>
-            </w:r>
-            <w:proofErr w:type="spellEnd"/>
-            <w:r>
-              <w:rPr>
-                <w:rFonts w:ascii="Times New Roman" w:hAnsi="Times New Roman" w:cs="Times New Roman"/>
-                <w:b w:val="0"/>
-                <w:color w:val="auto"/>
-                <w:sz w:val="24"/>
-                <w:szCs w:val="24"/>
-              </w:rPr>
-              <w:t>. praktičnog dijela nastave. Polaznik položi teorijski dio, ali ne zadovolji na vožnji.</w:t>
-            </w:r>
-          </w:p>
-        </w:tc>
-      </w:tr>
-    </w:tbl>
-    <w:p>
-      <w:pPr>
-        <w:rPr>
-          <w:rFonts w:ascii="Times New Roman" w:hAnsi="Times New Roman" w:cs="Times New Roman"/>
-          <w:sz w:val="24"/>
-          <w:szCs w:val="24"/>
-        </w:rPr>
-      </w:pPr>
-    </w:p>
-    <w:p>
-      <w:pPr>
-        <w:rPr>
-          <w:rFonts w:ascii="Times New Roman" w:hAnsi="Times New Roman" w:cs="Times New Roman"/>
-          <w:sz w:val="24"/>
-          <w:szCs w:val="24"/>
-        </w:rPr>
-      </w:pPr>
-      <w:r>
-        <w:rPr>
-          <w:rFonts w:ascii="Times New Roman" w:hAnsi="Times New Roman" w:cs="Times New Roman"/>
-          <w:sz w:val="24"/>
-          <w:szCs w:val="24"/>
-        </w:rPr>
-        <w:lastRenderedPageBreak/>
-        <w:t>Razrada slučaja korištenja Unos podataka</w:t>
-      </w:r>
-    </w:p>
-    <w:p>
-      <w:pPr>
-        <w:rPr>
-          <w:rFonts w:ascii="Times New Roman" w:hAnsi="Times New Roman" w:cs="Times New Roman"/>
-          <w:sz w:val="24"/>
-          <w:szCs w:val="24"/>
-        </w:rPr>
-      </w:pPr>
-      <w:r>
-        <w:rPr>
-          <w:rFonts w:ascii="Times New Roman" w:hAnsi="Times New Roman" w:cs="Times New Roman"/>
-          <w:noProof/>
-          <w:sz w:val="24"/>
-          <w:szCs w:val="24"/>
-          <w:lang w:eastAsia="hr-HR"/>
-        </w:rPr>
-        <w:drawing>
-          <wp:inline distT="0" distB="0" distL="0" distR="0">
-            <wp:extent cx="3838575" cy="3486150"/>
-            <wp:effectExtent l="19050" t="0" r="9525" b="0"/>
-            <wp:docPr id="5" name="Picture 4" descr="Unos podataka.jpg"/>
-            <wp:cNvGraphicFramePr>
-              <a:graphicFrameLocks xmlns:a="http://schemas.openxmlformats.org/drawingml/2006/main" noChangeAspect="1"/>
-            </wp:cNvGraphicFramePr>
-            <a:graphic xmlns:a="http://schemas.openxmlformats.org/drawingml/2006/main">
-              <a:graphicData uri="http://schemas.openxmlformats.org/drawingml/2006/picture">
-                <pic:pic xmlns:pic="http://schemas.openxmlformats.org/drawingml/2006/picture">
-                  <pic:nvPicPr>
-                    <pic:cNvPr id="0" name="Unos podataka.jpg"/>
-                    <pic:cNvPicPr/>
-                  </pic:nvPicPr>
-                  <pic:blipFill>
-                    <a:blip r:embed="rId9" cstate="print"/>
-                    <a:stretch>
-                      <a:fillRect/>
-                    </a:stretch>
-                  </pic:blipFill>
-                  <pic:spPr>
-                    <a:xfrm>
-                      <a:off x="0" y="0"/>
-                      <a:ext cx="3838575" cy="3486150"/>
-                    </a:xfrm>
-                    <a:prstGeom prst="rect">
-                      <a:avLst/>
-                    </a:prstGeom>
-                  </pic:spPr>
-                </pic:pic>
-              </a:graphicData>
-            </a:graphic>
-          </wp:inline>
-        </w:drawing>
-      </w:r>
-    </w:p>
-    <w:p>
-      <w:pPr>
-        <w:rPr>
-          <w:rFonts w:ascii="Times New Roman" w:hAnsi="Times New Roman" w:cs="Times New Roman"/>
-          <w:sz w:val="24"/>
-          <w:szCs w:val="24"/>
-        </w:rPr>
-      </w:pPr>
-    </w:p>
-    <w:tbl>
-      <w:tblPr>
-        <w:tblStyle w:val="LightShading-Accent1"/>
-        <w:tblW w:w="0" w:type="auto"/>
-        <w:tblLook w:val="04A0"/>
-      </w:tblPr>
-      <w:tblGrid>
-        <w:gridCol w:w="9288"/>
-      </w:tblGrid>
-      <w:tr>
-        <w:trPr>
-          <w:cnfStyle w:val="100000000000"/>
-        </w:trPr>
-        <w:tc>
-          <w:tcPr>
-            <w:cnfStyle w:val="001000000000"/>
-            <w:tcW w:w="9288" w:type="dxa"/>
-          </w:tcPr>
-          <w:p>
-            <w:pPr>
-              <w:jc w:val="both"/>
-              <w:rPr>
-                <w:rFonts w:ascii="Times New Roman" w:hAnsi="Times New Roman" w:cs="Times New Roman"/>
-                <w:b w:val="0"/>
-                <w:color w:val="auto"/>
-                <w:sz w:val="24"/>
-                <w:szCs w:val="24"/>
-              </w:rPr>
-            </w:pPr>
-            <w:r>
-              <w:rPr>
-                <w:rFonts w:ascii="Times New Roman" w:hAnsi="Times New Roman" w:cs="Times New Roman"/>
-                <w:color w:val="auto"/>
-                <w:sz w:val="24"/>
-                <w:szCs w:val="24"/>
-              </w:rPr>
-              <w:t>Slučaj korištenja</w:t>
-            </w:r>
-            <w:r>
-              <w:rPr>
-                <w:rFonts w:ascii="Times New Roman" w:hAnsi="Times New Roman" w:cs="Times New Roman"/>
-                <w:b w:val="0"/>
-                <w:color w:val="auto"/>
-                <w:sz w:val="24"/>
-                <w:szCs w:val="24"/>
-              </w:rPr>
-              <w:t xml:space="preserve"> – Unos podataka</w:t>
-            </w:r>
-          </w:p>
-        </w:tc>
-      </w:tr>
-      <w:tr>
-        <w:trPr>
-          <w:cnfStyle w:val="000000100000"/>
-        </w:trPr>
-        <w:tc>
-          <w:tcPr>
-            <w:cnfStyle w:val="001000000000"/>
-            <w:tcW w:w="9288" w:type="dxa"/>
-          </w:tcPr>
-          <w:p>
-            <w:pPr>
-              <w:jc w:val="both"/>
-              <w:rPr>
-                <w:rFonts w:ascii="Times New Roman" w:hAnsi="Times New Roman" w:cs="Times New Roman"/>
-                <w:b w:val="0"/>
-                <w:color w:val="auto"/>
-                <w:sz w:val="24"/>
-                <w:szCs w:val="24"/>
-              </w:rPr>
-            </w:pPr>
-            <w:r>
-              <w:rPr>
-                <w:rFonts w:ascii="Times New Roman" w:hAnsi="Times New Roman" w:cs="Times New Roman"/>
-                <w:color w:val="auto"/>
-                <w:sz w:val="24"/>
-                <w:szCs w:val="24"/>
-              </w:rPr>
-              <w:t>Kratki opis</w:t>
-            </w:r>
-            <w:r>
-              <w:rPr>
-                <w:rFonts w:ascii="Times New Roman" w:hAnsi="Times New Roman" w:cs="Times New Roman"/>
-                <w:b w:val="0"/>
-                <w:color w:val="auto"/>
-                <w:sz w:val="24"/>
-                <w:szCs w:val="24"/>
-              </w:rPr>
-              <w:t xml:space="preserve"> – Administrator registrira polaznike, te ažurira bazu podataka o popisu inventara. Administrator ima ovlasti i zaduženja o evidenciji zaposlenika.</w:t>
+              <w:t xml:space="preserve"> – </w:t>
+            </w:r>
+            <w:r>
+              <w:rPr>
+                <w:rFonts w:ascii="Times New Roman" w:hAnsi="Times New Roman" w:cs="Times New Roman"/>
+                <w:b w:val="0"/>
+                <w:color w:val="auto"/>
+                <w:sz w:val="24"/>
+                <w:szCs w:val="24"/>
+              </w:rPr>
+              <w:t>Odustajanje.</w:t>
             </w:r>
           </w:p>
         </w:tc>
@@ -1943,6 +2079,7 @@
               <w:jc w:val="both"/>
               <w:rPr>
                 <w:rFonts w:ascii="Times New Roman" w:hAnsi="Times New Roman" w:cs="Times New Roman"/>
+                <w:b w:val="0"/>
                 <w:color w:val="auto"/>
                 <w:sz w:val="24"/>
                 <w:szCs w:val="24"/>
@@ -1955,1482 +2092,17 @@
                 <w:sz w:val="24"/>
                 <w:szCs w:val="24"/>
               </w:rPr>
-              <w:t xml:space="preserve">Primarni učesnik - </w:t>
-            </w:r>
-            <w:proofErr w:type="spellStart"/>
-            <w:r>
-              <w:rPr>
-                <w:rFonts w:ascii="Times New Roman" w:hAnsi="Times New Roman" w:cs="Times New Roman"/>
-                <w:color w:val="auto"/>
-                <w:sz w:val="24"/>
-                <w:szCs w:val="24"/>
-              </w:rPr>
-              <w:t>Administator</w:t>
-            </w:r>
-            <w:proofErr w:type="spellEnd"/>
-          </w:p>
-        </w:tc>
-      </w:tr>
-      <w:tr>
-        <w:trPr>
-          <w:cnfStyle w:val="000000100000"/>
-        </w:trPr>
-        <w:tc>
-          <w:tcPr>
-            <w:cnfStyle w:val="001000000000"/>
-            <w:tcW w:w="9288" w:type="dxa"/>
-          </w:tcPr>
-          <w:p>
-            <w:pPr>
-              <w:jc w:val="both"/>
-              <w:rPr>
-                <w:rFonts w:ascii="Times New Roman" w:hAnsi="Times New Roman" w:cs="Times New Roman"/>
-                <w:b w:val="0"/>
-                <w:color w:val="auto"/>
-                <w:sz w:val="24"/>
-                <w:szCs w:val="24"/>
-              </w:rPr>
-            </w:pPr>
-            <w:r>
-              <w:rPr>
-                <w:rFonts w:ascii="Times New Roman" w:hAnsi="Times New Roman" w:cs="Times New Roman"/>
-                <w:color w:val="auto"/>
-                <w:sz w:val="24"/>
-                <w:szCs w:val="24"/>
-              </w:rPr>
-              <w:t>Sekundarni učesnik</w:t>
-            </w:r>
-            <w:r>
-              <w:rPr>
-                <w:rFonts w:ascii="Times New Roman" w:hAnsi="Times New Roman" w:cs="Times New Roman"/>
-                <w:b w:val="0"/>
-                <w:color w:val="auto"/>
-                <w:sz w:val="24"/>
-                <w:szCs w:val="24"/>
-              </w:rPr>
-              <w:t xml:space="preserve"> - /</w:t>
-            </w:r>
-          </w:p>
-        </w:tc>
-      </w:tr>
-      <w:tr>
-        <w:tc>
-          <w:tcPr>
-            <w:cnfStyle w:val="001000000000"/>
-            <w:tcW w:w="9288" w:type="dxa"/>
-          </w:tcPr>
-          <w:p>
-            <w:pPr>
-              <w:jc w:val="both"/>
-              <w:rPr>
-                <w:rFonts w:ascii="Times New Roman" w:hAnsi="Times New Roman" w:cs="Times New Roman"/>
-                <w:b w:val="0"/>
-                <w:color w:val="auto"/>
-                <w:sz w:val="24"/>
-                <w:szCs w:val="24"/>
-              </w:rPr>
-            </w:pPr>
-            <w:r>
-              <w:rPr>
-                <w:rFonts w:ascii="Times New Roman" w:hAnsi="Times New Roman" w:cs="Times New Roman"/>
-                <w:color w:val="auto"/>
-                <w:sz w:val="24"/>
-                <w:szCs w:val="24"/>
-              </w:rPr>
-              <w:t>Preduvjeti</w:t>
-            </w:r>
-            <w:r>
-              <w:rPr>
-                <w:rFonts w:ascii="Times New Roman" w:hAnsi="Times New Roman" w:cs="Times New Roman"/>
-                <w:b w:val="0"/>
-                <w:color w:val="auto"/>
-                <w:sz w:val="24"/>
-                <w:szCs w:val="24"/>
-              </w:rPr>
-              <w:t xml:space="preserve"> – potrebna je promjena postojećeg stanja u bazi podataka o polaznicima, zaposlenicima ili inventaru kako bi administrator ažurirao spomenute.</w:t>
-            </w:r>
-          </w:p>
-        </w:tc>
-      </w:tr>
-      <w:tr>
-        <w:trPr>
-          <w:cnfStyle w:val="000000100000"/>
-        </w:trPr>
-        <w:tc>
-          <w:tcPr>
-            <w:cnfStyle w:val="001000000000"/>
-            <w:tcW w:w="9288" w:type="dxa"/>
-          </w:tcPr>
-          <w:p>
-            <w:pPr>
-              <w:jc w:val="both"/>
-              <w:rPr>
-                <w:rFonts w:ascii="Times New Roman" w:hAnsi="Times New Roman" w:cs="Times New Roman"/>
-                <w:b w:val="0"/>
-                <w:color w:val="auto"/>
-                <w:sz w:val="24"/>
-                <w:szCs w:val="24"/>
-              </w:rPr>
-            </w:pPr>
-            <w:r>
-              <w:rPr>
-                <w:rFonts w:ascii="Times New Roman" w:hAnsi="Times New Roman" w:cs="Times New Roman"/>
-                <w:color w:val="auto"/>
-                <w:sz w:val="24"/>
-                <w:szCs w:val="24"/>
-              </w:rPr>
-              <w:t>Osnovni scenarij</w:t>
-            </w:r>
-            <w:r>
-              <w:rPr>
-                <w:rFonts w:ascii="Times New Roman" w:hAnsi="Times New Roman" w:cs="Times New Roman"/>
-                <w:b w:val="0"/>
-                <w:color w:val="auto"/>
-                <w:sz w:val="24"/>
-                <w:szCs w:val="24"/>
-              </w:rPr>
-              <w:t xml:space="preserve"> –</w:t>
-            </w:r>
-          </w:p>
-          <w:p>
-            <w:pPr>
-              <w:pStyle w:val="ListParagraph"/>
-              <w:numPr>
-                <w:ilvl w:val="0"/>
-                <w:numId w:val="8"/>
-              </w:numPr>
-              <w:jc w:val="both"/>
-              <w:rPr>
-                <w:rFonts w:ascii="Times New Roman" w:hAnsi="Times New Roman" w:cs="Times New Roman"/>
-                <w:b w:val="0"/>
-                <w:color w:val="auto"/>
-                <w:sz w:val="24"/>
-                <w:szCs w:val="24"/>
-              </w:rPr>
-            </w:pPr>
-            <w:r>
-              <w:rPr>
-                <w:rFonts w:ascii="Times New Roman" w:hAnsi="Times New Roman" w:cs="Times New Roman"/>
-                <w:b w:val="0"/>
-                <w:color w:val="auto"/>
-                <w:sz w:val="24"/>
-                <w:szCs w:val="24"/>
-              </w:rPr>
-              <w:t>Slučaj kori</w:t>
-            </w:r>
-            <w:r>
-              <w:rPr>
-                <w:rFonts w:ascii="Times New Roman" w:hAnsi="Times New Roman" w:cs="Times New Roman"/>
-                <w:b w:val="0"/>
-                <w:color w:val="auto"/>
-                <w:sz w:val="24"/>
-                <w:szCs w:val="24"/>
-              </w:rPr>
-              <w:t>štenja u potpunosti se odvija od strane administratora, a započinje registriranjem polaznika u autoškolu.</w:t>
-            </w:r>
-          </w:p>
-          <w:p>
-            <w:pPr>
-              <w:pStyle w:val="ListParagraph"/>
-              <w:numPr>
-                <w:ilvl w:val="0"/>
-                <w:numId w:val="8"/>
-              </w:numPr>
-              <w:jc w:val="both"/>
-              <w:rPr>
-                <w:rFonts w:ascii="Times New Roman" w:hAnsi="Times New Roman" w:cs="Times New Roman"/>
-                <w:b w:val="0"/>
-                <w:color w:val="auto"/>
-                <w:sz w:val="24"/>
-                <w:szCs w:val="24"/>
-              </w:rPr>
-            </w:pPr>
-            <w:r>
-              <w:rPr>
-                <w:rFonts w:ascii="Times New Roman" w:hAnsi="Times New Roman" w:cs="Times New Roman"/>
-                <w:b w:val="0"/>
-                <w:color w:val="auto"/>
-                <w:sz w:val="24"/>
-                <w:szCs w:val="24"/>
-              </w:rPr>
-              <w:t>Administrator također ažurira evidenciju zaposlenika.</w:t>
-            </w:r>
-          </w:p>
-          <w:p>
-            <w:pPr>
-              <w:pStyle w:val="ListParagraph"/>
-              <w:numPr>
-                <w:ilvl w:val="0"/>
-                <w:numId w:val="8"/>
-              </w:numPr>
-              <w:jc w:val="both"/>
-              <w:rPr>
-                <w:rFonts w:ascii="Times New Roman" w:hAnsi="Times New Roman" w:cs="Times New Roman"/>
-                <w:b w:val="0"/>
-                <w:color w:val="auto"/>
-                <w:sz w:val="24"/>
-                <w:szCs w:val="24"/>
-              </w:rPr>
-            </w:pPr>
-            <w:r>
-              <w:rPr>
-                <w:rFonts w:ascii="Times New Roman" w:hAnsi="Times New Roman" w:cs="Times New Roman"/>
-                <w:b w:val="0"/>
-                <w:color w:val="auto"/>
-                <w:sz w:val="24"/>
-                <w:szCs w:val="24"/>
-              </w:rPr>
-              <w:t>U bazi podataka o popisu inventara administrator može unositi podatke o stanju voznog parka ili o zalihama potrošnog materijala.</w:t>
-            </w:r>
-          </w:p>
-        </w:tc>
-      </w:tr>
-      <w:tr>
-        <w:tc>
-          <w:tcPr>
-            <w:cnfStyle w:val="001000000000"/>
-            <w:tcW w:w="9288" w:type="dxa"/>
-          </w:tcPr>
-          <w:p>
-            <w:pPr>
-              <w:jc w:val="both"/>
-              <w:rPr>
-                <w:rFonts w:ascii="Times New Roman" w:hAnsi="Times New Roman" w:cs="Times New Roman"/>
-                <w:b w:val="0"/>
-                <w:color w:val="auto"/>
-                <w:sz w:val="24"/>
-                <w:szCs w:val="24"/>
-              </w:rPr>
-            </w:pPr>
-            <w:r>
-              <w:rPr>
-                <w:rFonts w:ascii="Times New Roman" w:hAnsi="Times New Roman" w:cs="Times New Roman"/>
-                <w:color w:val="auto"/>
-                <w:sz w:val="24"/>
-                <w:szCs w:val="24"/>
-              </w:rPr>
-              <w:t>Posljedice</w:t>
-            </w:r>
-            <w:r>
-              <w:rPr>
-                <w:rFonts w:ascii="Times New Roman" w:hAnsi="Times New Roman" w:cs="Times New Roman"/>
-                <w:b w:val="0"/>
-                <w:color w:val="auto"/>
-                <w:sz w:val="24"/>
-                <w:szCs w:val="24"/>
-              </w:rPr>
-              <w:t xml:space="preserve"> – ažurirana baza podataka o polaznicima, zaposlenicima ili inventaru.</w:t>
-            </w:r>
-          </w:p>
-        </w:tc>
-      </w:tr>
-      <w:tr>
-        <w:trPr>
-          <w:cnfStyle w:val="000000100000"/>
-        </w:trPr>
-        <w:tc>
-          <w:tcPr>
-            <w:cnfStyle w:val="001000000000"/>
-            <w:tcW w:w="9288" w:type="dxa"/>
-          </w:tcPr>
-          <w:p>
-            <w:pPr>
-              <w:jc w:val="both"/>
-              <w:rPr>
-                <w:rFonts w:ascii="Times New Roman" w:hAnsi="Times New Roman" w:cs="Times New Roman"/>
-                <w:b w:val="0"/>
-                <w:color w:val="auto"/>
-                <w:sz w:val="24"/>
-                <w:szCs w:val="24"/>
-              </w:rPr>
-            </w:pPr>
-            <w:r>
-              <w:rPr>
-                <w:rFonts w:ascii="Times New Roman" w:hAnsi="Times New Roman" w:cs="Times New Roman"/>
-                <w:color w:val="auto"/>
-                <w:sz w:val="24"/>
-                <w:szCs w:val="24"/>
-              </w:rPr>
-              <w:t>Iznimke ili pogreške</w:t>
-            </w:r>
-            <w:r>
-              <w:rPr>
-                <w:rFonts w:ascii="Times New Roman" w:hAnsi="Times New Roman" w:cs="Times New Roman"/>
-                <w:b w:val="0"/>
-                <w:color w:val="auto"/>
-                <w:sz w:val="24"/>
-                <w:szCs w:val="24"/>
-              </w:rPr>
-              <w:t xml:space="preserve"> </w:t>
-            </w:r>
-            <w:r>
-              <w:rPr>
-                <w:rFonts w:ascii="Times New Roman" w:hAnsi="Times New Roman" w:cs="Times New Roman"/>
-                <w:b w:val="0"/>
-                <w:color w:val="auto"/>
-                <w:sz w:val="24"/>
-                <w:szCs w:val="24"/>
-              </w:rPr>
-              <w:t>–</w:t>
-            </w:r>
-            <w:r>
-              <w:rPr>
-                <w:rFonts w:ascii="Times New Roman" w:hAnsi="Times New Roman" w:cs="Times New Roman"/>
-                <w:b w:val="0"/>
-                <w:color w:val="auto"/>
-                <w:sz w:val="24"/>
-                <w:szCs w:val="24"/>
-              </w:rPr>
-              <w:t xml:space="preserve"> </w:t>
-            </w:r>
-            <w:r>
-              <w:rPr>
-                <w:rFonts w:ascii="Times New Roman" w:hAnsi="Times New Roman" w:cs="Times New Roman"/>
-                <w:b w:val="0"/>
-                <w:color w:val="auto"/>
-                <w:sz w:val="24"/>
-                <w:szCs w:val="24"/>
-              </w:rPr>
-              <w:t>Ukradeno vozilo iz voznog parka.</w:t>
-            </w:r>
-          </w:p>
-        </w:tc>
-      </w:tr>
-    </w:tbl>
-    <w:p>
-      <w:pPr>
-        <w:rPr>
-          <w:rFonts w:ascii="Times New Roman" w:hAnsi="Times New Roman" w:cs="Times New Roman"/>
-          <w:sz w:val="24"/>
-          <w:szCs w:val="24"/>
-        </w:rPr>
-      </w:pPr>
-    </w:p>
-    <w:p>
-      <w:pPr>
-        <w:rPr>
-          <w:rFonts w:ascii="Times New Roman" w:hAnsi="Times New Roman" w:cs="Times New Roman"/>
-          <w:sz w:val="24"/>
-          <w:szCs w:val="24"/>
-        </w:rPr>
-      </w:pPr>
-    </w:p>
-    <w:p>
-      <w:pPr>
-        <w:rPr>
-          <w:rFonts w:ascii="Times New Roman" w:hAnsi="Times New Roman" w:cs="Times New Roman"/>
-          <w:sz w:val="24"/>
-          <w:szCs w:val="24"/>
-        </w:rPr>
-      </w:pPr>
-    </w:p>
-    <w:p>
-      <w:pPr>
-        <w:rPr>
-          <w:rFonts w:ascii="Times New Roman" w:hAnsi="Times New Roman" w:cs="Times New Roman"/>
-          <w:sz w:val="24"/>
-          <w:szCs w:val="24"/>
-        </w:rPr>
-      </w:pPr>
-    </w:p>
-    <w:p>
-      <w:pPr>
-        <w:rPr>
-          <w:rFonts w:ascii="Times New Roman" w:hAnsi="Times New Roman" w:cs="Times New Roman"/>
-          <w:sz w:val="24"/>
-          <w:szCs w:val="24"/>
-        </w:rPr>
-      </w:pPr>
-    </w:p>
-    <w:p>
-      <w:pPr>
-        <w:rPr>
-          <w:rFonts w:ascii="Times New Roman" w:hAnsi="Times New Roman" w:cs="Times New Roman"/>
-          <w:sz w:val="24"/>
-          <w:szCs w:val="24"/>
-        </w:rPr>
-      </w:pPr>
-    </w:p>
-    <w:p>
-      <w:pPr>
-        <w:rPr>
-          <w:rFonts w:ascii="Times New Roman" w:hAnsi="Times New Roman" w:cs="Times New Roman"/>
-          <w:sz w:val="24"/>
-          <w:szCs w:val="24"/>
-        </w:rPr>
-      </w:pPr>
-      <w:r>
-        <w:rPr>
-          <w:rFonts w:ascii="Times New Roman" w:hAnsi="Times New Roman" w:cs="Times New Roman"/>
-          <w:sz w:val="24"/>
-          <w:szCs w:val="24"/>
-        </w:rPr>
-        <w:lastRenderedPageBreak/>
-        <w:t>Razrada slučaja korištenja Izrada dokumenata</w:t>
-      </w:r>
-    </w:p>
-    <w:p>
-      <w:pPr>
-        <w:rPr>
-          <w:rFonts w:ascii="Times New Roman" w:hAnsi="Times New Roman" w:cs="Times New Roman"/>
-          <w:sz w:val="24"/>
-          <w:szCs w:val="24"/>
-        </w:rPr>
-      </w:pPr>
-      <w:r>
-        <w:rPr>
-          <w:rFonts w:ascii="Times New Roman" w:hAnsi="Times New Roman" w:cs="Times New Roman"/>
-          <w:noProof/>
-          <w:sz w:val="24"/>
-          <w:szCs w:val="24"/>
-          <w:lang w:eastAsia="hr-HR"/>
-        </w:rPr>
-        <w:drawing>
-          <wp:inline distT="0" distB="0" distL="0" distR="0">
-            <wp:extent cx="5760720" cy="4079875"/>
-            <wp:effectExtent l="19050" t="0" r="0" b="0"/>
-            <wp:docPr id="8" name="Picture 7" descr="Izrada dokumenata.jpg"/>
-            <wp:cNvGraphicFramePr>
-              <a:graphicFrameLocks xmlns:a="http://schemas.openxmlformats.org/drawingml/2006/main" noChangeAspect="1"/>
-            </wp:cNvGraphicFramePr>
-            <a:graphic xmlns:a="http://schemas.openxmlformats.org/drawingml/2006/main">
-              <a:graphicData uri="http://schemas.openxmlformats.org/drawingml/2006/picture">
-                <pic:pic xmlns:pic="http://schemas.openxmlformats.org/drawingml/2006/picture">
-                  <pic:nvPicPr>
-                    <pic:cNvPr id="0" name="Izrada dokumenata.jpg"/>
-                    <pic:cNvPicPr/>
-                  </pic:nvPicPr>
-                  <pic:blipFill>
-                    <a:blip r:embed="rId10" cstate="print"/>
-                    <a:stretch>
-                      <a:fillRect/>
-                    </a:stretch>
-                  </pic:blipFill>
-                  <pic:spPr>
-                    <a:xfrm>
-                      <a:off x="0" y="0"/>
-                      <a:ext cx="5760720" cy="4079875"/>
-                    </a:xfrm>
-                    <a:prstGeom prst="rect">
-                      <a:avLst/>
-                    </a:prstGeom>
-                  </pic:spPr>
-                </pic:pic>
-              </a:graphicData>
-            </a:graphic>
-          </wp:inline>
-        </w:drawing>
-      </w:r>
-    </w:p>
-    <w:tbl>
-      <w:tblPr>
-        <w:tblStyle w:val="LightShading-Accent1"/>
-        <w:tblW w:w="0" w:type="auto"/>
-        <w:tblLook w:val="04A0"/>
-      </w:tblPr>
-      <w:tblGrid>
-        <w:gridCol w:w="9288"/>
-      </w:tblGrid>
-      <w:tr>
-        <w:trPr>
-          <w:cnfStyle w:val="100000000000"/>
-        </w:trPr>
-        <w:tc>
-          <w:tcPr>
-            <w:cnfStyle w:val="001000000000"/>
-            <w:tcW w:w="9288" w:type="dxa"/>
-          </w:tcPr>
-          <w:p>
-            <w:pPr>
-              <w:jc w:val="both"/>
-              <w:rPr>
-                <w:rFonts w:ascii="Times New Roman" w:hAnsi="Times New Roman" w:cs="Times New Roman"/>
-                <w:b w:val="0"/>
-                <w:color w:val="auto"/>
-                <w:sz w:val="24"/>
-                <w:szCs w:val="24"/>
-              </w:rPr>
-            </w:pPr>
-            <w:r>
-              <w:rPr>
-                <w:rFonts w:ascii="Times New Roman" w:hAnsi="Times New Roman" w:cs="Times New Roman"/>
-                <w:b w:val="0"/>
-                <w:color w:val="auto"/>
-                <w:sz w:val="24"/>
-                <w:szCs w:val="24"/>
-              </w:rPr>
-              <w:t>Slučaj korištenja – Izrada dokumenata</w:t>
-            </w:r>
-          </w:p>
-        </w:tc>
-      </w:tr>
-      <w:tr>
-        <w:trPr>
-          <w:cnfStyle w:val="000000100000"/>
-        </w:trPr>
-        <w:tc>
-          <w:tcPr>
-            <w:cnfStyle w:val="001000000000"/>
-            <w:tcW w:w="9288" w:type="dxa"/>
-          </w:tcPr>
-          <w:p>
-            <w:pPr>
-              <w:jc w:val="both"/>
-              <w:rPr>
-                <w:rFonts w:ascii="Times New Roman" w:hAnsi="Times New Roman" w:cs="Times New Roman"/>
-                <w:b w:val="0"/>
-                <w:color w:val="auto"/>
-                <w:sz w:val="24"/>
-                <w:szCs w:val="24"/>
-              </w:rPr>
-            </w:pPr>
-            <w:r>
-              <w:rPr>
-                <w:rFonts w:ascii="Times New Roman" w:hAnsi="Times New Roman" w:cs="Times New Roman"/>
-                <w:b w:val="0"/>
-                <w:color w:val="auto"/>
-                <w:sz w:val="24"/>
-                <w:szCs w:val="24"/>
-              </w:rPr>
-              <w:t xml:space="preserve">Kratki opis – Administrator izrađuje izvještaj u kojeg ima uvid direktor. Administrator </w:t>
-            </w:r>
-            <w:r>
-              <w:rPr>
-                <w:rFonts w:ascii="Times New Roman" w:hAnsi="Times New Roman" w:cs="Times New Roman"/>
-                <w:b w:val="0"/>
-                <w:color w:val="auto"/>
-                <w:sz w:val="24"/>
-                <w:szCs w:val="24"/>
-              </w:rPr>
-              <w:t xml:space="preserve">izrađuje raspored predavanja u kojeg ima uvid Instruktor / Predavač. Administrator izrađuje raspored ispita </w:t>
-            </w:r>
-            <w:r>
-              <w:rPr>
-                <w:rFonts w:ascii="Times New Roman" w:hAnsi="Times New Roman" w:cs="Times New Roman"/>
-                <w:b w:val="0"/>
-                <w:color w:val="auto"/>
-                <w:sz w:val="24"/>
-                <w:szCs w:val="24"/>
-              </w:rPr>
-              <w:t xml:space="preserve">u kojeg </w:t>
-            </w:r>
-            <w:r>
-              <w:rPr>
-                <w:rFonts w:ascii="Times New Roman" w:hAnsi="Times New Roman" w:cs="Times New Roman"/>
-                <w:b w:val="0"/>
-                <w:color w:val="auto"/>
-                <w:sz w:val="24"/>
-                <w:szCs w:val="24"/>
-              </w:rPr>
-              <w:t xml:space="preserve">uvid </w:t>
-            </w:r>
-            <w:r>
-              <w:rPr>
-                <w:rFonts w:ascii="Times New Roman" w:hAnsi="Times New Roman" w:cs="Times New Roman"/>
-                <w:b w:val="0"/>
-                <w:color w:val="auto"/>
-                <w:sz w:val="24"/>
-                <w:szCs w:val="24"/>
-              </w:rPr>
-              <w:t xml:space="preserve">ima </w:t>
-            </w:r>
-            <w:r>
-              <w:rPr>
-                <w:rFonts w:ascii="Times New Roman" w:hAnsi="Times New Roman" w:cs="Times New Roman"/>
-                <w:b w:val="0"/>
-                <w:color w:val="auto"/>
-                <w:sz w:val="24"/>
-                <w:szCs w:val="24"/>
-              </w:rPr>
-              <w:t>polaznik. Instruktor / Predavač</w:t>
-            </w:r>
-            <w:r>
-              <w:rPr>
-                <w:rFonts w:ascii="Times New Roman" w:hAnsi="Times New Roman" w:cs="Times New Roman"/>
-                <w:b w:val="0"/>
-                <w:color w:val="auto"/>
-                <w:sz w:val="24"/>
-                <w:szCs w:val="24"/>
-              </w:rPr>
-              <w:t xml:space="preserve"> izrađuje raspored vožnje.</w:t>
-            </w:r>
-          </w:p>
-        </w:tc>
-      </w:tr>
-      <w:tr>
-        <w:tc>
-          <w:tcPr>
-            <w:cnfStyle w:val="001000000000"/>
-            <w:tcW w:w="9288" w:type="dxa"/>
-          </w:tcPr>
-          <w:p>
-            <w:pPr>
-              <w:jc w:val="both"/>
-              <w:rPr>
-                <w:rFonts w:ascii="Times New Roman" w:hAnsi="Times New Roman" w:cs="Times New Roman"/>
-                <w:b w:val="0"/>
-                <w:color w:val="auto"/>
-                <w:sz w:val="24"/>
-                <w:szCs w:val="24"/>
-              </w:rPr>
-            </w:pPr>
-            <w:r>
-              <w:rPr>
-                <w:rFonts w:ascii="Times New Roman" w:hAnsi="Times New Roman" w:cs="Times New Roman"/>
-                <w:b w:val="0"/>
-                <w:color w:val="auto"/>
-                <w:sz w:val="24"/>
-                <w:szCs w:val="24"/>
-              </w:rPr>
-              <w:t>Primarni učesnik – Administrator, Instruktor / Predavač</w:t>
-            </w:r>
-          </w:p>
-        </w:tc>
-      </w:tr>
-      <w:tr>
-        <w:trPr>
-          <w:cnfStyle w:val="000000100000"/>
-        </w:trPr>
-        <w:tc>
-          <w:tcPr>
-            <w:cnfStyle w:val="001000000000"/>
-            <w:tcW w:w="9288" w:type="dxa"/>
-          </w:tcPr>
-          <w:p>
-            <w:pPr>
-              <w:jc w:val="both"/>
-              <w:rPr>
-                <w:rFonts w:ascii="Times New Roman" w:hAnsi="Times New Roman" w:cs="Times New Roman"/>
-                <w:b w:val="0"/>
-                <w:color w:val="auto"/>
-                <w:sz w:val="24"/>
-                <w:szCs w:val="24"/>
-              </w:rPr>
-            </w:pPr>
-            <w:r>
-              <w:rPr>
-                <w:rFonts w:ascii="Times New Roman" w:hAnsi="Times New Roman" w:cs="Times New Roman"/>
-                <w:b w:val="0"/>
-                <w:color w:val="auto"/>
-                <w:sz w:val="24"/>
-                <w:szCs w:val="24"/>
-              </w:rPr>
-              <w:t>Sekundarni učesnik – Polaznik, Direktor</w:t>
-            </w:r>
-          </w:p>
-        </w:tc>
-      </w:tr>
-      <w:tr>
-        <w:tc>
-          <w:tcPr>
-            <w:cnfStyle w:val="001000000000"/>
-            <w:tcW w:w="9288" w:type="dxa"/>
-          </w:tcPr>
-          <w:p>
-            <w:pPr>
-              <w:jc w:val="both"/>
-              <w:rPr>
-                <w:rFonts w:ascii="Times New Roman" w:hAnsi="Times New Roman" w:cs="Times New Roman"/>
-                <w:b w:val="0"/>
-                <w:color w:val="auto"/>
-                <w:sz w:val="24"/>
-                <w:szCs w:val="24"/>
-              </w:rPr>
-            </w:pPr>
-            <w:r>
-              <w:rPr>
-                <w:rFonts w:ascii="Times New Roman" w:hAnsi="Times New Roman" w:cs="Times New Roman"/>
-                <w:b w:val="0"/>
-                <w:color w:val="auto"/>
-                <w:sz w:val="24"/>
-                <w:szCs w:val="24"/>
-              </w:rPr>
-              <w:t>Preduvjeti – Administrator mora znati koliko je polaznika upisalo autoškolu te koliko ih je položilo koji segment ispita (teorijski ili praktični segment) kako bi napravio valjane rasporede. Osim toga mora imati uvid u trenutačan broj instruktora raspoloživih za teorijska / praktična predavanja prema čemu slaže raspored za iste.</w:t>
-            </w:r>
-          </w:p>
-        </w:tc>
-      </w:tr>
-      <w:tr>
-        <w:trPr>
-          <w:cnfStyle w:val="000000100000"/>
-        </w:trPr>
-        <w:tc>
-          <w:tcPr>
-            <w:cnfStyle w:val="001000000000"/>
-            <w:tcW w:w="9288" w:type="dxa"/>
-          </w:tcPr>
-          <w:p>
-            <w:pPr>
-              <w:rPr>
-                <w:rFonts w:ascii="Times New Roman" w:hAnsi="Times New Roman" w:cs="Times New Roman"/>
-                <w:b w:val="0"/>
-                <w:color w:val="auto"/>
-                <w:sz w:val="24"/>
-                <w:szCs w:val="24"/>
-              </w:rPr>
-            </w:pPr>
-            <w:r>
-              <w:rPr>
-                <w:rFonts w:ascii="Times New Roman" w:hAnsi="Times New Roman" w:cs="Times New Roman"/>
-                <w:b w:val="0"/>
-                <w:color w:val="auto"/>
-                <w:sz w:val="24"/>
-                <w:szCs w:val="24"/>
-              </w:rPr>
-              <w:t xml:space="preserve">Osnovni scenarij – </w:t>
-            </w:r>
-          </w:p>
-          <w:p>
-            <w:pPr>
-              <w:pStyle w:val="ListParagraph"/>
-              <w:numPr>
-                <w:ilvl w:val="0"/>
-                <w:numId w:val="9"/>
-              </w:numPr>
-              <w:jc w:val="both"/>
-              <w:rPr>
-                <w:rFonts w:ascii="Times New Roman" w:hAnsi="Times New Roman" w:cs="Times New Roman"/>
-                <w:b w:val="0"/>
-                <w:color w:val="auto"/>
-                <w:sz w:val="24"/>
-                <w:szCs w:val="24"/>
-              </w:rPr>
-            </w:pPr>
-            <w:r>
-              <w:rPr>
-                <w:rFonts w:ascii="Times New Roman" w:hAnsi="Times New Roman" w:cs="Times New Roman"/>
-                <w:b w:val="0"/>
-                <w:color w:val="auto"/>
-                <w:sz w:val="24"/>
-                <w:szCs w:val="24"/>
-              </w:rPr>
-              <w:t>Slučaj korištenja započinje izradom rasporeda predavanja ovisno o broju upisanih polaznika u autoškolu, a u isti raspored uvid ima Instruktor / Predavač.</w:t>
-            </w:r>
-          </w:p>
-          <w:p>
-            <w:pPr>
-              <w:pStyle w:val="ListParagraph"/>
-              <w:numPr>
-                <w:ilvl w:val="0"/>
-                <w:numId w:val="9"/>
-              </w:numPr>
-              <w:jc w:val="both"/>
-              <w:rPr>
-                <w:rFonts w:ascii="Times New Roman" w:hAnsi="Times New Roman" w:cs="Times New Roman"/>
-                <w:b w:val="0"/>
-                <w:color w:val="auto"/>
-                <w:sz w:val="24"/>
-                <w:szCs w:val="24"/>
-              </w:rPr>
-            </w:pPr>
-            <w:r>
-              <w:rPr>
-                <w:rFonts w:ascii="Times New Roman" w:hAnsi="Times New Roman" w:cs="Times New Roman"/>
-                <w:b w:val="0"/>
-                <w:color w:val="auto"/>
-                <w:sz w:val="24"/>
-                <w:szCs w:val="24"/>
-              </w:rPr>
-              <w:t xml:space="preserve">Instruktor / Predavač kreira raspored vožnje za pojedine polaznike koji </w:t>
-            </w:r>
-            <w:r>
-              <w:rPr>
-                <w:rFonts w:ascii="Times New Roman" w:hAnsi="Times New Roman" w:cs="Times New Roman"/>
-                <w:b w:val="0"/>
-                <w:color w:val="auto"/>
-                <w:sz w:val="24"/>
-                <w:szCs w:val="24"/>
-              </w:rPr>
-              <w:t>nužno mora biti za ugovorom određene sate ili za opcionalno dodatno plaćene satove vožnje.</w:t>
-            </w:r>
-          </w:p>
-          <w:p>
-            <w:pPr>
-              <w:pStyle w:val="ListParagraph"/>
-              <w:numPr>
-                <w:ilvl w:val="0"/>
-                <w:numId w:val="9"/>
-              </w:numPr>
-              <w:jc w:val="both"/>
-              <w:rPr>
-                <w:rFonts w:ascii="Times New Roman" w:hAnsi="Times New Roman" w:cs="Times New Roman"/>
-                <w:b w:val="0"/>
-                <w:color w:val="auto"/>
-                <w:sz w:val="24"/>
-                <w:szCs w:val="24"/>
-              </w:rPr>
-            </w:pPr>
-            <w:r>
-              <w:rPr>
-                <w:rFonts w:ascii="Times New Roman" w:hAnsi="Times New Roman" w:cs="Times New Roman"/>
-                <w:b w:val="0"/>
-                <w:color w:val="auto"/>
-                <w:sz w:val="24"/>
-                <w:szCs w:val="24"/>
-              </w:rPr>
-              <w:t xml:space="preserve">Administrator izrađuje raspored ispita i to u 3 varijante: </w:t>
-            </w:r>
-          </w:p>
-          <w:p>
-            <w:pPr>
-              <w:pStyle w:val="ListParagraph"/>
-              <w:jc w:val="both"/>
-              <w:rPr>
-                <w:rFonts w:ascii="Times New Roman" w:hAnsi="Times New Roman" w:cs="Times New Roman"/>
-                <w:b w:val="0"/>
-                <w:color w:val="auto"/>
-                <w:sz w:val="24"/>
-                <w:szCs w:val="24"/>
-              </w:rPr>
-            </w:pPr>
-            <w:r>
-              <w:rPr>
-                <w:rFonts w:ascii="Times New Roman" w:hAnsi="Times New Roman" w:cs="Times New Roman"/>
-                <w:b w:val="0"/>
-                <w:color w:val="auto"/>
-                <w:sz w:val="24"/>
-                <w:szCs w:val="24"/>
-              </w:rPr>
-              <w:t>a). raspored ispita za prvu pomoć.</w:t>
-            </w:r>
-          </w:p>
-          <w:p>
-            <w:pPr>
-              <w:pStyle w:val="ListParagraph"/>
-              <w:jc w:val="both"/>
-              <w:rPr>
-                <w:rFonts w:ascii="Times New Roman" w:hAnsi="Times New Roman" w:cs="Times New Roman"/>
-                <w:b w:val="0"/>
-                <w:color w:val="auto"/>
-                <w:sz w:val="24"/>
-                <w:szCs w:val="24"/>
-              </w:rPr>
-            </w:pPr>
-            <w:r>
-              <w:rPr>
-                <w:rFonts w:ascii="Times New Roman" w:hAnsi="Times New Roman" w:cs="Times New Roman"/>
-                <w:b w:val="0"/>
-                <w:color w:val="auto"/>
-                <w:sz w:val="24"/>
-                <w:szCs w:val="24"/>
-              </w:rPr>
-              <w:t>b). raspored ispita za propise</w:t>
-            </w:r>
-          </w:p>
-          <w:p>
-            <w:pPr>
-              <w:pStyle w:val="ListParagraph"/>
-              <w:jc w:val="both"/>
-              <w:rPr>
-                <w:rFonts w:ascii="Times New Roman" w:hAnsi="Times New Roman" w:cs="Times New Roman"/>
-                <w:b w:val="0"/>
-                <w:color w:val="auto"/>
-                <w:sz w:val="24"/>
-                <w:szCs w:val="24"/>
-              </w:rPr>
-            </w:pPr>
-            <w:r>
-              <w:rPr>
-                <w:rFonts w:ascii="Times New Roman" w:hAnsi="Times New Roman" w:cs="Times New Roman"/>
-                <w:b w:val="0"/>
-                <w:color w:val="auto"/>
-                <w:sz w:val="24"/>
-                <w:szCs w:val="24"/>
-              </w:rPr>
-              <w:t>c). raspored ispita za vožnju</w:t>
-            </w:r>
-          </w:p>
-          <w:p>
-            <w:pPr>
-              <w:pStyle w:val="ListParagraph"/>
-              <w:jc w:val="both"/>
-              <w:rPr>
-                <w:rFonts w:ascii="Times New Roman" w:hAnsi="Times New Roman" w:cs="Times New Roman"/>
-                <w:b w:val="0"/>
-                <w:color w:val="auto"/>
-                <w:sz w:val="24"/>
-                <w:szCs w:val="24"/>
-              </w:rPr>
-            </w:pPr>
-            <w:r>
-              <w:rPr>
-                <w:rFonts w:ascii="Times New Roman" w:hAnsi="Times New Roman" w:cs="Times New Roman"/>
-                <w:b w:val="0"/>
-                <w:color w:val="auto"/>
-                <w:sz w:val="24"/>
-                <w:szCs w:val="24"/>
-              </w:rPr>
-              <w:t>Polaznik može vidjeti termine ispita za bilo koju od varijanti.</w:t>
-            </w:r>
-          </w:p>
-          <w:p>
-            <w:pPr>
-              <w:pStyle w:val="ListParagraph"/>
-              <w:numPr>
-                <w:ilvl w:val="0"/>
-                <w:numId w:val="9"/>
-              </w:numPr>
-              <w:jc w:val="both"/>
-              <w:rPr>
-                <w:rFonts w:ascii="Times New Roman" w:hAnsi="Times New Roman" w:cs="Times New Roman"/>
-                <w:b w:val="0"/>
-                <w:color w:val="auto"/>
-                <w:sz w:val="24"/>
-                <w:szCs w:val="24"/>
-              </w:rPr>
-            </w:pPr>
-            <w:r>
-              <w:rPr>
-                <w:rFonts w:ascii="Times New Roman" w:hAnsi="Times New Roman" w:cs="Times New Roman"/>
-                <w:b w:val="0"/>
-                <w:color w:val="auto"/>
-                <w:sz w:val="24"/>
-                <w:szCs w:val="24"/>
-              </w:rPr>
-              <w:t>Na temelju izvještaja koje generira administrator direktor djeluje.</w:t>
-            </w:r>
-          </w:p>
-        </w:tc>
-      </w:tr>
-      <w:tr>
-        <w:tc>
-          <w:tcPr>
-            <w:cnfStyle w:val="001000000000"/>
-            <w:tcW w:w="9288" w:type="dxa"/>
-          </w:tcPr>
-          <w:p>
-            <w:pPr>
-              <w:rPr>
-                <w:rFonts w:ascii="Times New Roman" w:hAnsi="Times New Roman" w:cs="Times New Roman"/>
-                <w:b w:val="0"/>
-                <w:color w:val="auto"/>
-                <w:sz w:val="24"/>
-                <w:szCs w:val="24"/>
-              </w:rPr>
-            </w:pPr>
-            <w:r>
-              <w:rPr>
-                <w:rFonts w:ascii="Times New Roman" w:hAnsi="Times New Roman" w:cs="Times New Roman"/>
-                <w:b w:val="0"/>
-                <w:color w:val="auto"/>
-                <w:sz w:val="24"/>
-                <w:szCs w:val="24"/>
-              </w:rPr>
-              <w:t>Posljedice – generirani izvještaji, rasporedi predavanja, ispita i vožnje.</w:t>
-            </w:r>
-          </w:p>
-        </w:tc>
-      </w:tr>
-      <w:tr>
-        <w:trPr>
-          <w:cnfStyle w:val="000000100000"/>
-        </w:trPr>
-        <w:tc>
-          <w:tcPr>
-            <w:cnfStyle w:val="001000000000"/>
-            <w:tcW w:w="9288" w:type="dxa"/>
-          </w:tcPr>
-          <w:p>
-            <w:pPr>
-              <w:rPr>
-                <w:rFonts w:ascii="Times New Roman" w:hAnsi="Times New Roman" w:cs="Times New Roman"/>
-                <w:b w:val="0"/>
-                <w:color w:val="auto"/>
-                <w:sz w:val="24"/>
-                <w:szCs w:val="24"/>
-              </w:rPr>
-            </w:pPr>
-            <w:r>
-              <w:rPr>
-                <w:rFonts w:ascii="Times New Roman" w:hAnsi="Times New Roman" w:cs="Times New Roman"/>
-                <w:b w:val="0"/>
-                <w:color w:val="auto"/>
-                <w:sz w:val="24"/>
-                <w:szCs w:val="24"/>
-              </w:rPr>
-              <w:t>Iznimke ili greške - /</w:t>
-            </w:r>
-          </w:p>
-        </w:tc>
-      </w:tr>
-    </w:tbl>
-    <w:p>
-      <w:pPr>
-        <w:rPr>
-          <w:rFonts w:ascii="Times New Roman" w:hAnsi="Times New Roman" w:cs="Times New Roman"/>
-          <w:sz w:val="24"/>
-          <w:szCs w:val="24"/>
-        </w:rPr>
-      </w:pPr>
-    </w:p>
-    <w:p>
-      <w:pPr>
-        <w:rPr>
-          <w:rFonts w:ascii="Times New Roman" w:hAnsi="Times New Roman" w:cs="Times New Roman"/>
-          <w:sz w:val="24"/>
-          <w:szCs w:val="24"/>
-        </w:rPr>
-      </w:pPr>
-      <w:r>
-        <w:rPr>
-          <w:rFonts w:ascii="Times New Roman" w:hAnsi="Times New Roman" w:cs="Times New Roman"/>
-          <w:sz w:val="24"/>
-          <w:szCs w:val="24"/>
-        </w:rPr>
-        <w:lastRenderedPageBreak/>
-        <w:t>Razrada slučajeva korištenja Evaluacija poslovanja</w:t>
-      </w:r>
-    </w:p>
-    <w:p>
-      <w:pPr>
-        <w:rPr>
-          <w:rFonts w:ascii="Times New Roman" w:hAnsi="Times New Roman" w:cs="Times New Roman"/>
-          <w:sz w:val="24"/>
-          <w:szCs w:val="24"/>
-        </w:rPr>
-      </w:pPr>
-      <w:r>
-        <w:rPr>
-          <w:rFonts w:ascii="Times New Roman" w:hAnsi="Times New Roman" w:cs="Times New Roman"/>
-          <w:noProof/>
-          <w:sz w:val="24"/>
-          <w:szCs w:val="24"/>
-          <w:lang w:eastAsia="hr-HR"/>
-        </w:rPr>
-        <w:drawing>
-          <wp:inline distT="0" distB="0" distL="0" distR="0">
-            <wp:extent cx="4762500" cy="2724150"/>
-            <wp:effectExtent l="19050" t="0" r="0" b="0"/>
-            <wp:docPr id="7" name="Picture 6" descr="Evaluacija poslovanja.jpg"/>
-            <wp:cNvGraphicFramePr>
-              <a:graphicFrameLocks xmlns:a="http://schemas.openxmlformats.org/drawingml/2006/main" noChangeAspect="1"/>
-            </wp:cNvGraphicFramePr>
-            <a:graphic xmlns:a="http://schemas.openxmlformats.org/drawingml/2006/main">
-              <a:graphicData uri="http://schemas.openxmlformats.org/drawingml/2006/picture">
-                <pic:pic xmlns:pic="http://schemas.openxmlformats.org/drawingml/2006/picture">
-                  <pic:nvPicPr>
-                    <pic:cNvPr id="0" name="Evaluacija poslovanja.jpg"/>
-                    <pic:cNvPicPr/>
-                  </pic:nvPicPr>
-                  <pic:blipFill>
-                    <a:blip r:embed="rId11" cstate="print"/>
-                    <a:stretch>
-                      <a:fillRect/>
-                    </a:stretch>
-                  </pic:blipFill>
-                  <pic:spPr>
-                    <a:xfrm>
-                      <a:off x="0" y="0"/>
-                      <a:ext cx="4762500" cy="2724150"/>
-                    </a:xfrm>
-                    <a:prstGeom prst="rect">
-                      <a:avLst/>
-                    </a:prstGeom>
-                  </pic:spPr>
-                </pic:pic>
-              </a:graphicData>
-            </a:graphic>
-          </wp:inline>
-        </w:drawing>
-      </w:r>
-    </w:p>
-    <w:p>
-      <w:pPr>
-        <w:rPr>
-          <w:rFonts w:ascii="Times New Roman" w:hAnsi="Times New Roman" w:cs="Times New Roman"/>
-          <w:sz w:val="24"/>
-          <w:szCs w:val="24"/>
-        </w:rPr>
-      </w:pPr>
-    </w:p>
-    <w:tbl>
-      <w:tblPr>
-        <w:tblStyle w:val="LightShading-Accent1"/>
-        <w:tblW w:w="0" w:type="auto"/>
-        <w:tblLook w:val="04A0"/>
-      </w:tblPr>
-      <w:tblGrid>
-        <w:gridCol w:w="9288"/>
-      </w:tblGrid>
-      <w:tr>
-        <w:trPr>
-          <w:cnfStyle w:val="100000000000"/>
-        </w:trPr>
-        <w:tc>
-          <w:tcPr>
-            <w:cnfStyle w:val="001000000000"/>
-            <w:tcW w:w="9288" w:type="dxa"/>
-          </w:tcPr>
-          <w:p>
-            <w:pPr>
-              <w:rPr>
-                <w:rFonts w:ascii="Times New Roman" w:hAnsi="Times New Roman" w:cs="Times New Roman"/>
-                <w:b w:val="0"/>
-                <w:color w:val="auto"/>
-                <w:sz w:val="24"/>
-                <w:szCs w:val="24"/>
-              </w:rPr>
-            </w:pPr>
-            <w:r>
-              <w:rPr>
-                <w:rFonts w:ascii="Times New Roman" w:hAnsi="Times New Roman" w:cs="Times New Roman"/>
-                <w:b w:val="0"/>
-                <w:color w:val="auto"/>
-                <w:sz w:val="24"/>
-                <w:szCs w:val="24"/>
-              </w:rPr>
-              <w:t>Slučaj korištenja – Evaluacija poslovanja</w:t>
-            </w:r>
-          </w:p>
-        </w:tc>
-      </w:tr>
-      <w:tr>
-        <w:trPr>
-          <w:cnfStyle w:val="000000100000"/>
-        </w:trPr>
-        <w:tc>
-          <w:tcPr>
-            <w:cnfStyle w:val="001000000000"/>
-            <w:tcW w:w="9288" w:type="dxa"/>
-          </w:tcPr>
-          <w:p>
-            <w:pPr>
-              <w:rPr>
-                <w:rFonts w:ascii="Times New Roman" w:hAnsi="Times New Roman" w:cs="Times New Roman"/>
-                <w:b w:val="0"/>
-                <w:color w:val="auto"/>
-                <w:sz w:val="24"/>
-                <w:szCs w:val="24"/>
-              </w:rPr>
-            </w:pPr>
-            <w:r>
-              <w:rPr>
-                <w:rFonts w:ascii="Times New Roman" w:hAnsi="Times New Roman" w:cs="Times New Roman"/>
-                <w:b w:val="0"/>
-                <w:color w:val="auto"/>
-                <w:sz w:val="24"/>
-                <w:szCs w:val="24"/>
-              </w:rPr>
-              <w:t xml:space="preserve">Kratki opis </w:t>
-            </w:r>
-            <w:r>
-              <w:rPr>
-                <w:rFonts w:ascii="Times New Roman" w:hAnsi="Times New Roman" w:cs="Times New Roman"/>
-                <w:b w:val="0"/>
-                <w:color w:val="auto"/>
-                <w:sz w:val="24"/>
-                <w:szCs w:val="24"/>
-              </w:rPr>
-              <w:t>–</w:t>
-            </w:r>
-            <w:r>
-              <w:rPr>
-                <w:rFonts w:ascii="Times New Roman" w:hAnsi="Times New Roman" w:cs="Times New Roman"/>
-                <w:b w:val="0"/>
-                <w:color w:val="auto"/>
-                <w:sz w:val="24"/>
-                <w:szCs w:val="24"/>
-              </w:rPr>
-              <w:t xml:space="preserve"> </w:t>
-            </w:r>
-            <w:r>
-              <w:rPr>
-                <w:rFonts w:ascii="Times New Roman" w:hAnsi="Times New Roman" w:cs="Times New Roman"/>
-                <w:b w:val="0"/>
-                <w:color w:val="auto"/>
-                <w:sz w:val="24"/>
-                <w:szCs w:val="24"/>
-              </w:rPr>
-              <w:t>direktor na temelju pregleda izvještaja ima uvid u cjelokupno poslovanje autoškole (status instruktora, voznog parka) te donosi poslovne planove.</w:t>
-            </w:r>
-          </w:p>
-        </w:tc>
-      </w:tr>
-      <w:tr>
-        <w:tc>
-          <w:tcPr>
-            <w:cnfStyle w:val="001000000000"/>
-            <w:tcW w:w="9288" w:type="dxa"/>
-          </w:tcPr>
-          <w:p>
-            <w:pPr>
-              <w:rPr>
-                <w:rFonts w:ascii="Times New Roman" w:hAnsi="Times New Roman" w:cs="Times New Roman"/>
-                <w:b w:val="0"/>
-                <w:color w:val="auto"/>
-                <w:sz w:val="24"/>
-                <w:szCs w:val="24"/>
-              </w:rPr>
-            </w:pPr>
-            <w:r>
-              <w:rPr>
-                <w:rFonts w:ascii="Times New Roman" w:hAnsi="Times New Roman" w:cs="Times New Roman"/>
-                <w:b w:val="0"/>
-                <w:color w:val="auto"/>
-                <w:sz w:val="24"/>
-                <w:szCs w:val="24"/>
-              </w:rPr>
-              <w:t>Primarni učesnik - Direktor</w:t>
-            </w:r>
-          </w:p>
-        </w:tc>
-      </w:tr>
-      <w:tr>
-        <w:trPr>
-          <w:cnfStyle w:val="000000100000"/>
-        </w:trPr>
-        <w:tc>
-          <w:tcPr>
-            <w:cnfStyle w:val="001000000000"/>
-            <w:tcW w:w="9288" w:type="dxa"/>
-          </w:tcPr>
-          <w:p>
-            <w:pPr>
-              <w:rPr>
-                <w:rFonts w:ascii="Times New Roman" w:hAnsi="Times New Roman" w:cs="Times New Roman"/>
-                <w:b w:val="0"/>
-                <w:color w:val="auto"/>
-                <w:sz w:val="24"/>
-                <w:szCs w:val="24"/>
-              </w:rPr>
-            </w:pPr>
-            <w:r>
-              <w:rPr>
-                <w:rFonts w:ascii="Times New Roman" w:hAnsi="Times New Roman" w:cs="Times New Roman"/>
-                <w:b w:val="0"/>
-                <w:color w:val="auto"/>
-                <w:sz w:val="24"/>
-                <w:szCs w:val="24"/>
-              </w:rPr>
-              <w:t>Sekundarni učesnik - /</w:t>
-            </w:r>
-          </w:p>
-        </w:tc>
-      </w:tr>
-      <w:tr>
-        <w:tc>
-          <w:tcPr>
-            <w:cnfStyle w:val="001000000000"/>
-            <w:tcW w:w="9288" w:type="dxa"/>
-          </w:tcPr>
-          <w:p>
-            <w:pPr>
-              <w:rPr>
-                <w:rFonts w:ascii="Times New Roman" w:hAnsi="Times New Roman" w:cs="Times New Roman"/>
-                <w:b w:val="0"/>
-                <w:color w:val="auto"/>
-                <w:sz w:val="24"/>
-                <w:szCs w:val="24"/>
-              </w:rPr>
-            </w:pPr>
-            <w:r>
-              <w:rPr>
-                <w:rFonts w:ascii="Times New Roman" w:hAnsi="Times New Roman" w:cs="Times New Roman"/>
-                <w:b w:val="0"/>
-                <w:color w:val="auto"/>
-                <w:sz w:val="24"/>
-                <w:szCs w:val="24"/>
-              </w:rPr>
-              <w:t>Preduvjeti – prethodno generirani izvještaji.</w:t>
-            </w:r>
-          </w:p>
-        </w:tc>
-      </w:tr>
-      <w:tr>
-        <w:trPr>
-          <w:cnfStyle w:val="000000100000"/>
-        </w:trPr>
-        <w:tc>
-          <w:tcPr>
-            <w:cnfStyle w:val="001000000000"/>
-            <w:tcW w:w="9288" w:type="dxa"/>
-          </w:tcPr>
-          <w:p>
-            <w:pPr>
-              <w:rPr>
-                <w:rFonts w:ascii="Times New Roman" w:hAnsi="Times New Roman" w:cs="Times New Roman"/>
-                <w:b w:val="0"/>
-                <w:color w:val="auto"/>
-                <w:sz w:val="24"/>
-                <w:szCs w:val="24"/>
-              </w:rPr>
-            </w:pPr>
-            <w:r>
-              <w:rPr>
-                <w:rFonts w:ascii="Times New Roman" w:hAnsi="Times New Roman" w:cs="Times New Roman"/>
-                <w:b w:val="0"/>
-                <w:color w:val="auto"/>
-                <w:sz w:val="24"/>
-                <w:szCs w:val="24"/>
-              </w:rPr>
-              <w:t xml:space="preserve">Osnovni scenarij – </w:t>
-            </w:r>
-          </w:p>
-          <w:p>
-            <w:pPr>
-              <w:pStyle w:val="ListParagraph"/>
-              <w:numPr>
-                <w:ilvl w:val="0"/>
-                <w:numId w:val="10"/>
-              </w:numPr>
-              <w:rPr>
-                <w:rFonts w:ascii="Times New Roman" w:hAnsi="Times New Roman" w:cs="Times New Roman"/>
-                <w:b w:val="0"/>
-                <w:color w:val="auto"/>
-                <w:sz w:val="24"/>
-                <w:szCs w:val="24"/>
-              </w:rPr>
-            </w:pPr>
-            <w:r>
-              <w:rPr>
-                <w:rFonts w:ascii="Times New Roman" w:hAnsi="Times New Roman" w:cs="Times New Roman"/>
-                <w:b w:val="0"/>
-                <w:color w:val="auto"/>
-                <w:sz w:val="24"/>
-                <w:szCs w:val="24"/>
-              </w:rPr>
-              <w:t>Slučaj korištenja započinje pregledom izvještaja od strane direktora.</w:t>
-            </w:r>
-          </w:p>
-          <w:p>
-            <w:pPr>
-              <w:pStyle w:val="ListParagraph"/>
-              <w:numPr>
-                <w:ilvl w:val="0"/>
-                <w:numId w:val="10"/>
-              </w:numPr>
-              <w:rPr>
-                <w:rFonts w:ascii="Times New Roman" w:hAnsi="Times New Roman" w:cs="Times New Roman"/>
-                <w:b w:val="0"/>
-                <w:color w:val="auto"/>
-                <w:sz w:val="24"/>
-                <w:szCs w:val="24"/>
-              </w:rPr>
-            </w:pPr>
-            <w:r>
-              <w:rPr>
-                <w:rFonts w:ascii="Times New Roman" w:hAnsi="Times New Roman" w:cs="Times New Roman"/>
-                <w:b w:val="0"/>
-                <w:color w:val="auto"/>
-                <w:sz w:val="24"/>
-                <w:szCs w:val="24"/>
-              </w:rPr>
-              <w:t>U izvještaju direktor može uvidjeti podatke o instruktorima i eventualnom njihovom statusu (primjerice da li mu je potrebno produžiti licencu).</w:t>
-            </w:r>
-          </w:p>
-          <w:p>
-            <w:pPr>
-              <w:pStyle w:val="ListParagraph"/>
-              <w:numPr>
-                <w:ilvl w:val="0"/>
-                <w:numId w:val="10"/>
-              </w:numPr>
-              <w:rPr>
-                <w:rFonts w:ascii="Times New Roman" w:hAnsi="Times New Roman" w:cs="Times New Roman"/>
-                <w:b w:val="0"/>
-                <w:color w:val="auto"/>
-                <w:sz w:val="24"/>
-                <w:szCs w:val="24"/>
-              </w:rPr>
-            </w:pPr>
-            <w:r>
-              <w:rPr>
-                <w:rFonts w:ascii="Times New Roman" w:hAnsi="Times New Roman" w:cs="Times New Roman"/>
-                <w:b w:val="0"/>
-                <w:color w:val="auto"/>
-                <w:sz w:val="24"/>
-                <w:szCs w:val="24"/>
-              </w:rPr>
-              <w:t>U izvještaju direktor može uvidjeti da je pojedino vozilu iz voznog parka potrebno obaviti servis ili registraciju.</w:t>
-            </w:r>
-          </w:p>
-          <w:p>
-            <w:pPr>
-              <w:pStyle w:val="ListParagraph"/>
-              <w:numPr>
-                <w:ilvl w:val="0"/>
-                <w:numId w:val="10"/>
-              </w:numPr>
-              <w:rPr>
-                <w:rFonts w:ascii="Times New Roman" w:hAnsi="Times New Roman" w:cs="Times New Roman"/>
-                <w:b w:val="0"/>
-                <w:color w:val="auto"/>
-                <w:sz w:val="24"/>
-                <w:szCs w:val="24"/>
-              </w:rPr>
-            </w:pPr>
-            <w:r>
-              <w:rPr>
-                <w:rFonts w:ascii="Times New Roman" w:hAnsi="Times New Roman" w:cs="Times New Roman"/>
-                <w:b w:val="0"/>
-                <w:color w:val="auto"/>
-                <w:sz w:val="24"/>
-                <w:szCs w:val="24"/>
-              </w:rPr>
-              <w:t>Na temelju pregleda izvještaja direktor može donijeti zaključke o normama i plaćama zaposlenih te poslovne planove u svezi sa prihodima / rashodima. Na temelju tih podataka moguće je odrediti cijenu autoškole.</w:t>
-            </w:r>
-          </w:p>
-        </w:tc>
-      </w:tr>
-      <w:tr>
-        <w:tc>
-          <w:tcPr>
-            <w:cnfStyle w:val="001000000000"/>
-            <w:tcW w:w="9288" w:type="dxa"/>
-          </w:tcPr>
-          <w:p>
-            <w:pPr>
-              <w:jc w:val="both"/>
-              <w:rPr>
-                <w:rFonts w:ascii="Times New Roman" w:hAnsi="Times New Roman" w:cs="Times New Roman"/>
-                <w:b w:val="0"/>
-                <w:color w:val="auto"/>
-                <w:sz w:val="24"/>
-                <w:szCs w:val="24"/>
-              </w:rPr>
-            </w:pPr>
-            <w:r>
-              <w:rPr>
-                <w:rFonts w:ascii="Times New Roman" w:hAnsi="Times New Roman" w:cs="Times New Roman"/>
-                <w:b w:val="0"/>
-                <w:color w:val="auto"/>
-                <w:sz w:val="24"/>
-                <w:szCs w:val="24"/>
-              </w:rPr>
-              <w:t>Posljedice – Poslovni planovi.</w:t>
-            </w:r>
-          </w:p>
-        </w:tc>
-      </w:tr>
-      <w:tr>
-        <w:trPr>
-          <w:cnfStyle w:val="000000100000"/>
-        </w:trPr>
-        <w:tc>
-          <w:tcPr>
-            <w:cnfStyle w:val="001000000000"/>
-            <w:tcW w:w="9288" w:type="dxa"/>
-          </w:tcPr>
-          <w:p>
-            <w:pPr>
-              <w:jc w:val="both"/>
-              <w:rPr>
-                <w:rFonts w:ascii="Times New Roman" w:hAnsi="Times New Roman" w:cs="Times New Roman"/>
-                <w:b w:val="0"/>
-                <w:color w:val="auto"/>
-                <w:sz w:val="24"/>
-                <w:szCs w:val="24"/>
-              </w:rPr>
-            </w:pPr>
-            <w:r>
-              <w:rPr>
-                <w:rFonts w:ascii="Times New Roman" w:hAnsi="Times New Roman" w:cs="Times New Roman"/>
-                <w:b w:val="0"/>
-                <w:color w:val="auto"/>
-                <w:sz w:val="24"/>
-                <w:szCs w:val="24"/>
-              </w:rPr>
-              <w:t>Iznimke ili pogreške - /</w:t>
+              <w:t xml:space="preserve">Alternativni scenarij </w:t>
+            </w:r>
+            <w:r>
+              <w:rPr>
+                <w:rFonts w:ascii="Times New Roman" w:hAnsi="Times New Roman" w:cs="Times New Roman"/>
+                <w:b w:val="0"/>
+                <w:color w:val="auto"/>
+                <w:sz w:val="24"/>
+                <w:szCs w:val="24"/>
+              </w:rPr>
+              <w:t>– Direktor može odustati od generiranja izvještaja tijekom pregledavanja podataka u bazi podataka.</w:t>
             </w:r>
           </w:p>
         </w:tc>
@@ -5068,7 +3740,7 @@
 </file>
 
 <file path=customXml/itemProps1.xml><?xml version="1.0" encoding="utf-8"?>
-<ds:datastoreItem xmlns:ds="http://schemas.openxmlformats.org/officeDocument/2006/customXml" ds:itemID="{495A50E6-6799-4EBB-B2F5-20329D0F99E5}">
+<ds:datastoreItem xmlns:ds="http://schemas.openxmlformats.org/officeDocument/2006/customXml" ds:itemID="{F5D32925-E8F2-4C31-AC41-55377A591E21}">
   <ds:schemaRefs>
     <ds:schemaRef ds:uri="http://schemas.openxmlformats.org/officeDocument/2006/bibliography"/>
   </ds:schemaRefs>

</xml_diff>

<commit_message>
Dijagrami slučajeva korištenja v.3
Dodana prijava i odjava sa sustava.
</commit_message>
<xml_diff>
--- a/Dokumentacija/Dijagrami slučajeva korištenja.docx
+++ b/Dokumentacija/Dijagrami slučajeva korištenja.docx
@@ -35,7 +35,7 @@
           <w:sz w:val="24"/>
           <w:szCs w:val="24"/>
         </w:rPr>
-        <w:t>Konceptualna razina – visoka razina apstrakcije</w:t>
+        <w:t xml:space="preserve">Konceptualna razina </w:t>
       </w:r>
     </w:p>
     <w:p>
@@ -68,7 +68,7 @@
           <wp:inline distT="0" distB="0" distL="0" distR="0">
             <wp:extent cx="3971925" cy="3676650"/>
             <wp:effectExtent l="19050" t="0" r="9525" b="0"/>
-            <wp:docPr id="3" name="Picture 2" descr="Informacijski sustav autoškole.jpg"/>
+            <wp:docPr id="1" name="Picture 0" descr="IT sustav Auto škola.jpg"/>
             <wp:cNvGraphicFramePr>
               <a:graphicFrameLocks xmlns:a="http://schemas.openxmlformats.org/drawingml/2006/main" noChangeAspect="1"/>
             </wp:cNvGraphicFramePr>
@@ -76,7 +76,7 @@
               <a:graphicData uri="http://schemas.openxmlformats.org/drawingml/2006/picture">
                 <pic:pic xmlns:pic="http://schemas.openxmlformats.org/drawingml/2006/picture">
                   <pic:nvPicPr>
-                    <pic:cNvPr id="0" name="Informacijski sustav autoškole.jpg"/>
+                    <pic:cNvPr id="0" name="IT sustav Auto škola.jpg"/>
                     <pic:cNvPicPr/>
                   </pic:nvPicPr>
                   <pic:blipFill>
@@ -187,7 +187,7 @@
                 <w:sz w:val="24"/>
                 <w:szCs w:val="24"/>
               </w:rPr>
-              <w:t>Informacijski sustav autoškole</w:t>
+              <w:t>IT sustav Auto škola</w:t>
             </w:r>
           </w:p>
         </w:tc>
@@ -229,7 +229,17 @@
                 <w:sz w:val="24"/>
                 <w:szCs w:val="24"/>
               </w:rPr>
-              <w:t>Zaposlenik obrađuje podatke i generira izvještaje.</w:t>
+              <w:t>Zaposlenik obrađuje podatke, a direktor</w:t>
+            </w:r>
+            <w:r>
+              <w:rPr>
+                <w:rFonts w:ascii="Times New Roman" w:hAnsi="Times New Roman" w:cs="Times New Roman"/>
+                <w:b w:val="0"/>
+                <w:color w:val="auto"/>
+                <w:sz w:val="24"/>
+                <w:szCs w:val="24"/>
+              </w:rPr>
+              <w:t xml:space="preserve"> generira izvještaje.</w:t>
             </w:r>
           </w:p>
         </w:tc>
@@ -278,6 +288,16 @@
                 <w:szCs w:val="24"/>
               </w:rPr>
               <w:t>Zaposlenik</w:t>
+            </w:r>
+            <w:r>
+              <w:rPr>
+                <w:rFonts w:ascii="Times New Roman" w:hAnsi="Times New Roman" w:cs="Times New Roman"/>
+                <w:b w:val="0"/>
+                <w:color w:val="auto"/>
+                <w:sz w:val="24"/>
+                <w:szCs w:val="24"/>
+              </w:rPr>
+              <w:t>, Direktor</w:t>
             </w:r>
             <w:r>
               <w:rPr>
@@ -495,7 +515,27 @@
                 <w:sz w:val="24"/>
                 <w:szCs w:val="24"/>
               </w:rPr>
-              <w:t>Na temelju postojećih podataka u bazi podataka zaposlenik generira izvještaj.</w:t>
+              <w:t xml:space="preserve">Na temelju postojećih podataka u bazi podataka </w:t>
+            </w:r>
+            <w:r>
+              <w:rPr>
+                <w:rFonts w:ascii="Times New Roman" w:hAnsi="Times New Roman" w:cs="Times New Roman"/>
+                <w:b w:val="0"/>
+                <w:color w:val="auto"/>
+                <w:sz w:val="24"/>
+                <w:szCs w:val="24"/>
+              </w:rPr>
+              <w:t>direktor</w:t>
+            </w:r>
+            <w:r>
+              <w:rPr>
+                <w:rFonts w:ascii="Times New Roman" w:hAnsi="Times New Roman" w:cs="Times New Roman"/>
+                <w:b w:val="0"/>
+                <w:color w:val="auto"/>
+                <w:sz w:val="24"/>
+                <w:szCs w:val="24"/>
+              </w:rPr>
+              <w:t xml:space="preserve"> generira izvještaj.</w:t>
             </w:r>
           </w:p>
         </w:tc>
@@ -596,7 +636,17 @@
                 <w:sz w:val="24"/>
                 <w:szCs w:val="24"/>
               </w:rPr>
-              <w:t>Odustajanje.</w:t>
+              <w:t>Odustajanje</w:t>
+            </w:r>
+            <w:r>
+              <w:rPr>
+                <w:rFonts w:ascii="Times New Roman" w:hAnsi="Times New Roman" w:cs="Times New Roman"/>
+                <w:b w:val="0"/>
+                <w:color w:val="auto"/>
+                <w:sz w:val="24"/>
+                <w:szCs w:val="24"/>
+              </w:rPr>
+              <w:t>.</w:t>
             </w:r>
           </w:p>
         </w:tc>
@@ -644,7 +694,7 @@
                 <w:sz w:val="24"/>
                 <w:szCs w:val="24"/>
               </w:rPr>
-              <w:t>Zaposlenik odustaje od obrade podataka ili generiranja izvještaja što će rezultirati izlaskom iz aplikacije.</w:t>
+              <w:t>Zaposlenik odustaje od obrade podataka što će rezultirati izlaskom iz aplikacije.</w:t>
             </w:r>
           </w:p>
         </w:tc>
@@ -700,7 +750,15 @@
           <w:sz w:val="24"/>
           <w:szCs w:val="24"/>
         </w:rPr>
-        <w:t>Obrada podataka</w:t>
+        <w:t>Obrađivanje</w:t>
+      </w:r>
+      <w:r>
+        <w:rPr>
+          <w:rFonts w:ascii="Times New Roman" w:hAnsi="Times New Roman" w:cs="Times New Roman"/>
+          <w:sz w:val="24"/>
+          <w:szCs w:val="24"/>
+        </w:rPr>
+        <w:t xml:space="preserve"> podataka</w:t>
       </w:r>
     </w:p>
     <w:p>
@@ -730,9 +788,9 @@
         </w:rPr>
         <w:drawing>
           <wp:inline distT="0" distB="0" distL="0" distR="0">
-            <wp:extent cx="5760720" cy="3368675"/>
+            <wp:extent cx="5760720" cy="3824605"/>
             <wp:effectExtent l="19050" t="0" r="0" b="0"/>
-            <wp:docPr id="6" name="Picture 5" descr="Obrada podataka.jpg"/>
+            <wp:docPr id="2" name="Picture 1" descr="Obrađivanje podataka.jpg"/>
             <wp:cNvGraphicFramePr>
               <a:graphicFrameLocks xmlns:a="http://schemas.openxmlformats.org/drawingml/2006/main" noChangeAspect="1"/>
             </wp:cNvGraphicFramePr>
@@ -740,7 +798,7 @@
               <a:graphicData uri="http://schemas.openxmlformats.org/drawingml/2006/picture">
                 <pic:pic xmlns:pic="http://schemas.openxmlformats.org/drawingml/2006/picture">
                   <pic:nvPicPr>
-                    <pic:cNvPr id="0" name="Obrada podataka.jpg"/>
+                    <pic:cNvPr id="0" name="Obrađivanje podataka.jpg"/>
                     <pic:cNvPicPr/>
                   </pic:nvPicPr>
                   <pic:blipFill>
@@ -752,7 +810,7 @@
                   <pic:spPr>
                     <a:xfrm>
                       <a:off x="0" y="0"/>
-                      <a:ext cx="5760720" cy="3368675"/>
+                      <a:ext cx="5760720" cy="3824605"/>
                     </a:xfrm>
                     <a:prstGeom prst="rect">
                       <a:avLst/>
@@ -830,7 +888,7 @@
                 <w:sz w:val="24"/>
                 <w:szCs w:val="24"/>
               </w:rPr>
-              <w:t>Obrada podataka</w:t>
+              <w:t>Obrađivanje podataka</w:t>
             </w:r>
           </w:p>
         </w:tc>
@@ -882,7 +940,17 @@
                 <w:sz w:val="24"/>
                 <w:szCs w:val="24"/>
               </w:rPr>
-              <w:t>Administrator vrši unos, ažuriranje i spremanje podataka.</w:t>
+              <w:t>Zaposlenik</w:t>
+            </w:r>
+            <w:r>
+              <w:rPr>
+                <w:rFonts w:ascii="Times New Roman" w:hAnsi="Times New Roman" w:cs="Times New Roman"/>
+                <w:b w:val="0"/>
+                <w:color w:val="auto"/>
+                <w:sz w:val="24"/>
+                <w:szCs w:val="24"/>
+              </w:rPr>
+              <w:t xml:space="preserve"> vrši unos, ažuriranje i spremanje podataka.</w:t>
             </w:r>
           </w:p>
         </w:tc>
@@ -931,7 +999,7 @@
                 <w:sz w:val="24"/>
                 <w:szCs w:val="24"/>
               </w:rPr>
-              <w:t>Administrator</w:t>
+              <w:t>Zaposlenik</w:t>
             </w:r>
           </w:p>
         </w:tc>
@@ -1119,37 +1187,7 @@
                 <w:sz w:val="24"/>
                 <w:szCs w:val="24"/>
               </w:rPr>
-              <w:t>unosom podataka</w:t>
-            </w:r>
-            <w:r>
-              <w:rPr>
-                <w:rFonts w:ascii="Times New Roman" w:hAnsi="Times New Roman" w:cs="Times New Roman"/>
-                <w:b w:val="0"/>
-                <w:color w:val="auto"/>
-                <w:sz w:val="24"/>
-                <w:szCs w:val="24"/>
-              </w:rPr>
-              <w:t xml:space="preserve"> od strane </w:t>
-            </w:r>
-            <w:r>
-              <w:rPr>
-                <w:rFonts w:ascii="Times New Roman" w:hAnsi="Times New Roman" w:cs="Times New Roman"/>
-                <w:b w:val="0"/>
-                <w:color w:val="auto"/>
-                <w:sz w:val="24"/>
-                <w:szCs w:val="24"/>
-              </w:rPr>
-              <w:t>administratora</w:t>
-            </w:r>
-            <w:r>
-              <w:rPr>
-                <w:rFonts w:ascii="Times New Roman" w:hAnsi="Times New Roman" w:cs="Times New Roman"/>
-                <w:b w:val="0"/>
-                <w:color w:val="auto"/>
-                <w:sz w:val="24"/>
-                <w:szCs w:val="24"/>
-              </w:rPr>
-              <w:t xml:space="preserve">. </w:t>
+              <w:t xml:space="preserve">unosom podataka od strane zaposlenika. Da bi mogao unositi podatke zaposlenik se mora najprije prijaviti na sustav. </w:t>
             </w:r>
             <w:r>
               <w:rPr>
@@ -1186,7 +1224,17 @@
                 <w:sz w:val="24"/>
                 <w:szCs w:val="24"/>
               </w:rPr>
-              <w:t xml:space="preserve">Administrator </w:t>
+              <w:t>Zaposlenik</w:t>
+            </w:r>
+            <w:r>
+              <w:rPr>
+                <w:rFonts w:ascii="Times New Roman" w:hAnsi="Times New Roman" w:cs="Times New Roman"/>
+                <w:b w:val="0"/>
+                <w:color w:val="auto"/>
+                <w:sz w:val="24"/>
+                <w:szCs w:val="24"/>
+              </w:rPr>
+              <w:t xml:space="preserve"> </w:t>
             </w:r>
             <w:r>
               <w:rPr>
@@ -1234,6 +1282,33 @@
                 <w:szCs w:val="24"/>
               </w:rPr>
               <w:t>I unos i ažuriranje podataka uključuje spremanje podataka u konačnici.</w:t>
+            </w:r>
+          </w:p>
+          <w:p>
+            <w:pPr>
+              <w:pStyle w:val="ListParagraph"/>
+              <w:numPr>
+                <w:ilvl w:val="0"/>
+                <w:numId w:val="3"/>
+              </w:numPr>
+              <w:jc w:val="both"/>
+              <w:rPr>
+                <w:rFonts w:ascii="Times New Roman" w:hAnsi="Times New Roman" w:cs="Times New Roman"/>
+                <w:b w:val="0"/>
+                <w:color w:val="auto"/>
+                <w:sz w:val="24"/>
+                <w:szCs w:val="24"/>
+              </w:rPr>
+            </w:pPr>
+            <w:r>
+              <w:rPr>
+                <w:rFonts w:ascii="Times New Roman" w:hAnsi="Times New Roman" w:cs="Times New Roman"/>
+                <w:b w:val="0"/>
+                <w:color w:val="auto"/>
+                <w:sz w:val="24"/>
+                <w:szCs w:val="24"/>
+              </w:rPr>
+              <w:t>Nakon što su podaci spremljeni zaposlenik se može odjaviti sa sustava.</w:t>
             </w:r>
           </w:p>
         </w:tc>
@@ -1400,39 +1475,42 @@
                 <w:sz w:val="24"/>
                 <w:szCs w:val="24"/>
               </w:rPr>
-              <w:t>– Administrator u svakom času može odustati od unosa ili ažuriranja podataka te će zbog toga baza podataka ostati u nepromijenjenom stanju, odnosno u stanju u kakvom je bila i prije pristupa administratora obradi podataka.</w:t>
+              <w:t xml:space="preserve">– </w:t>
+            </w:r>
+            <w:r>
+              <w:rPr>
+                <w:rFonts w:ascii="Times New Roman" w:hAnsi="Times New Roman" w:cs="Times New Roman"/>
+                <w:b w:val="0"/>
+                <w:color w:val="auto"/>
+                <w:sz w:val="24"/>
+                <w:szCs w:val="24"/>
+              </w:rPr>
+              <w:t>Zaposlenik</w:t>
+            </w:r>
+            <w:r>
+              <w:rPr>
+                <w:rFonts w:ascii="Times New Roman" w:hAnsi="Times New Roman" w:cs="Times New Roman"/>
+                <w:b w:val="0"/>
+                <w:color w:val="auto"/>
+                <w:sz w:val="24"/>
+                <w:szCs w:val="24"/>
+              </w:rPr>
+              <w:t xml:space="preserve"> u svakom času može odustati od unosa ili ažuriranja podataka te će zbog toga baza podataka ostati u nepromijenjenom stanju, odnosno u stanju u kakvom je bila i prije pristupa administratora obradi podataka</w:t>
+            </w:r>
+            <w:r>
+              <w:rPr>
+                <w:rFonts w:ascii="Times New Roman" w:hAnsi="Times New Roman" w:cs="Times New Roman"/>
+                <w:b w:val="0"/>
+                <w:color w:val="auto"/>
+                <w:sz w:val="24"/>
+                <w:szCs w:val="24"/>
+              </w:rPr>
+              <w:t xml:space="preserve"> jer podaci nisu spremljeni. </w:t>
             </w:r>
           </w:p>
         </w:tc>
       </w:tr>
     </w:tbl>
-    <w:p>
-      <w:pPr>
-        <w:rPr>
-          <w:rFonts w:ascii="Times New Roman" w:hAnsi="Times New Roman" w:cs="Times New Roman"/>
-          <w:sz w:val="24"/>
-          <w:szCs w:val="24"/>
-        </w:rPr>
-      </w:pPr>
-    </w:p>
-    <w:p>
-      <w:pPr>
-        <w:rPr>
-          <w:rFonts w:ascii="Times New Roman" w:hAnsi="Times New Roman" w:cs="Times New Roman"/>
-          <w:sz w:val="24"/>
-          <w:szCs w:val="24"/>
-        </w:rPr>
-      </w:pPr>
-    </w:p>
-    <w:p>
-      <w:pPr>
-        <w:rPr>
-          <w:rFonts w:ascii="Times New Roman" w:hAnsi="Times New Roman" w:cs="Times New Roman"/>
-          <w:sz w:val="24"/>
-          <w:szCs w:val="24"/>
-        </w:rPr>
-      </w:pPr>
-    </w:p>
     <w:p>
       <w:pPr>
         <w:rPr>
@@ -1465,6 +1543,7 @@
           <w:sz w:val="24"/>
           <w:szCs w:val="24"/>
         </w:rPr>
+        <w:lastRenderedPageBreak/>
         <w:t xml:space="preserve">Razrada slučaja korištenja </w:t>
       </w:r>
       <w:r>
@@ -1503,9 +1582,9 @@
         </w:rPr>
         <w:drawing>
           <wp:inline distT="0" distB="0" distL="0" distR="0">
-            <wp:extent cx="5760720" cy="3008630"/>
+            <wp:extent cx="5760720" cy="3293745"/>
             <wp:effectExtent l="19050" t="0" r="0" b="0"/>
-            <wp:docPr id="9" name="Picture 8" descr="Generiranje izvještaja.jpg"/>
+            <wp:docPr id="4" name="Picture 3" descr="Generiranje izvještaja.jpg"/>
             <wp:cNvGraphicFramePr>
               <a:graphicFrameLocks xmlns:a="http://schemas.openxmlformats.org/drawingml/2006/main" noChangeAspect="1"/>
             </wp:cNvGraphicFramePr>
@@ -1525,7 +1604,7 @@
                   <pic:spPr>
                     <a:xfrm>
                       <a:off x="0" y="0"/>
-                      <a:ext cx="5760720" cy="3008630"/>
+                      <a:ext cx="5760720" cy="3293745"/>
                     </a:xfrm>
                     <a:prstGeom prst="rect">
                       <a:avLst/>
@@ -1653,7 +1732,17 @@
                 <w:sz w:val="24"/>
                 <w:szCs w:val="24"/>
               </w:rPr>
-              <w:t xml:space="preserve">Direktor iz baze podataka filtrira podatke koji su mu potrebni te </w:t>
+              <w:t xml:space="preserve">Direktor iz baze podataka filtrira podatke koji su mu potrebni </w:t>
+            </w:r>
+            <w:r>
+              <w:rPr>
+                <w:rFonts w:ascii="Times New Roman" w:hAnsi="Times New Roman" w:cs="Times New Roman"/>
+                <w:b w:val="0"/>
+                <w:color w:val="auto"/>
+                <w:sz w:val="24"/>
+                <w:szCs w:val="24"/>
+              </w:rPr>
+              <w:t xml:space="preserve">te po potrebi </w:t>
             </w:r>
             <w:proofErr w:type="spellStart"/>
             <w:r>
@@ -1903,6 +1992,16 @@
               </w:rPr>
               <w:t>Direktor iz baze podataka filtrira podatke / informacije koji ga zanimanju, pri tome može pregledavati podatke o zaposlenicima, korisnicima, vozilima.</w:t>
             </w:r>
+            <w:r>
+              <w:rPr>
+                <w:rFonts w:ascii="Times New Roman" w:hAnsi="Times New Roman" w:cs="Times New Roman"/>
+                <w:b w:val="0"/>
+                <w:color w:val="auto"/>
+                <w:sz w:val="24"/>
+                <w:szCs w:val="24"/>
+              </w:rPr>
+              <w:t xml:space="preserve"> Da bi pristupio bazi podataka direktor se mora prijaviti na sustav.</w:t>
+            </w:r>
           </w:p>
           <w:p>
             <w:pPr>
@@ -1951,6 +2050,55 @@
                 <w:szCs w:val="24"/>
               </w:rPr>
               <w:t xml:space="preserve"> izvještaj.</w:t>
+            </w:r>
+          </w:p>
+          <w:p>
+            <w:pPr>
+              <w:pStyle w:val="ListParagraph"/>
+              <w:numPr>
+                <w:ilvl w:val="0"/>
+                <w:numId w:val="7"/>
+              </w:numPr>
+              <w:jc w:val="both"/>
+              <w:rPr>
+                <w:rFonts w:ascii="Times New Roman" w:hAnsi="Times New Roman" w:cs="Times New Roman"/>
+                <w:b w:val="0"/>
+                <w:color w:val="auto"/>
+                <w:sz w:val="24"/>
+                <w:szCs w:val="24"/>
+              </w:rPr>
+            </w:pPr>
+            <w:r>
+              <w:rPr>
+                <w:rFonts w:ascii="Times New Roman" w:hAnsi="Times New Roman" w:cs="Times New Roman"/>
+                <w:b w:val="0"/>
+                <w:color w:val="auto"/>
+                <w:sz w:val="24"/>
+                <w:szCs w:val="24"/>
+              </w:rPr>
+              <w:t xml:space="preserve">Direktor može izvršiti odjavu sa sustava i nakon pregleda podataka i nakon </w:t>
+            </w:r>
+            <w:proofErr w:type="spellStart"/>
+            <w:r>
+              <w:rPr>
+                <w:rFonts w:ascii="Times New Roman" w:hAnsi="Times New Roman" w:cs="Times New Roman"/>
+                <w:b w:val="0"/>
+                <w:color w:val="auto"/>
+                <w:sz w:val="24"/>
+                <w:szCs w:val="24"/>
+              </w:rPr>
+              <w:t>printanja</w:t>
+            </w:r>
+            <w:proofErr w:type="spellEnd"/>
+            <w:r>
+              <w:rPr>
+                <w:rFonts w:ascii="Times New Roman" w:hAnsi="Times New Roman" w:cs="Times New Roman"/>
+                <w:b w:val="0"/>
+                <w:color w:val="auto"/>
+                <w:sz w:val="24"/>
+                <w:szCs w:val="24"/>
+              </w:rPr>
+              <w:t xml:space="preserve"> istih.</w:t>
             </w:r>
           </w:p>
         </w:tc>
@@ -2063,7 +2211,7 @@
                 <w:sz w:val="24"/>
                 <w:szCs w:val="24"/>
               </w:rPr>
-              <w:t>Odustajanje.</w:t>
+              <w:t>/</w:t>
             </w:r>
           </w:p>
         </w:tc>
@@ -2102,7 +2250,17 @@
                 <w:sz w:val="24"/>
                 <w:szCs w:val="24"/>
               </w:rPr>
-              <w:t>– Direktor može odustati od generiranja izvještaja tijekom pregledavanja podataka u bazi podataka.</w:t>
+              <w:t xml:space="preserve">– </w:t>
+            </w:r>
+            <w:r>
+              <w:rPr>
+                <w:rFonts w:ascii="Times New Roman" w:hAnsi="Times New Roman" w:cs="Times New Roman"/>
+                <w:b w:val="0"/>
+                <w:color w:val="auto"/>
+                <w:sz w:val="24"/>
+                <w:szCs w:val="24"/>
+              </w:rPr>
+              <w:t>/</w:t>
             </w:r>
           </w:p>
         </w:tc>
@@ -3740,7 +3898,7 @@
 </file>
 
 <file path=customXml/itemProps1.xml><?xml version="1.0" encoding="utf-8"?>
-<ds:datastoreItem xmlns:ds="http://schemas.openxmlformats.org/officeDocument/2006/customXml" ds:itemID="{F5D32925-E8F2-4C31-AC41-55377A591E21}">
+<ds:datastoreItem xmlns:ds="http://schemas.openxmlformats.org/officeDocument/2006/customXml" ds:itemID="{80D098AE-017D-4C3E-90A7-BA65577E077D}">
   <ds:schemaRefs>
     <ds:schemaRef ds:uri="http://schemas.openxmlformats.org/officeDocument/2006/bibliography"/>
   </ds:schemaRefs>

</xml_diff>

<commit_message>
Dijagrami slučajeva korištenja v.4
Dijagrami + specifikacija
</commit_message>
<xml_diff>
--- a/Dokumentacija/Dijagrami slučajeva korištenja.docx
+++ b/Dokumentacija/Dijagrami slučajeva korištenja.docx
@@ -1187,7 +1187,34 @@
                 <w:sz w:val="24"/>
                 <w:szCs w:val="24"/>
               </w:rPr>
-              <w:t xml:space="preserve">unosom podataka od strane zaposlenika. Da bi mogao unositi podatke zaposlenik se mora najprije prijaviti na sustav. </w:t>
+              <w:t>prijavljivanjem zaposlenika na sustav.</w:t>
+            </w:r>
+          </w:p>
+          <w:p>
+            <w:pPr>
+              <w:pStyle w:val="ListParagraph"/>
+              <w:numPr>
+                <w:ilvl w:val="0"/>
+                <w:numId w:val="3"/>
+              </w:numPr>
+              <w:jc w:val="both"/>
+              <w:rPr>
+                <w:rFonts w:ascii="Times New Roman" w:hAnsi="Times New Roman" w:cs="Times New Roman"/>
+                <w:b w:val="0"/>
+                <w:color w:val="auto"/>
+                <w:sz w:val="24"/>
+                <w:szCs w:val="24"/>
+              </w:rPr>
+            </w:pPr>
+            <w:r>
+              <w:rPr>
+                <w:rFonts w:ascii="Times New Roman" w:hAnsi="Times New Roman" w:cs="Times New Roman"/>
+                <w:b w:val="0"/>
+                <w:color w:val="auto"/>
+                <w:sz w:val="24"/>
+                <w:szCs w:val="24"/>
+              </w:rPr>
+              <w:t xml:space="preserve">Nakon što se prijavio na sustav zaposlenik je u mogućnosti unositi podatke. </w:t>
             </w:r>
             <w:r>
               <w:rPr>
@@ -1930,7 +1957,6 @@
               <w:jc w:val="both"/>
               <w:rPr>
                 <w:rFonts w:ascii="Times New Roman" w:hAnsi="Times New Roman" w:cs="Times New Roman"/>
-                <w:b w:val="0"/>
                 <w:color w:val="auto"/>
                 <w:sz w:val="24"/>
                 <w:szCs w:val="24"/>
@@ -1943,17 +1969,7 @@
                 <w:sz w:val="24"/>
                 <w:szCs w:val="24"/>
               </w:rPr>
-              <w:t>Osnovni scenarij</w:t>
-            </w:r>
-            <w:r>
-              <w:rPr>
-                <w:rFonts w:ascii="Times New Roman" w:hAnsi="Times New Roman" w:cs="Times New Roman"/>
-                <w:b w:val="0"/>
-                <w:color w:val="auto"/>
-                <w:sz w:val="24"/>
-                <w:szCs w:val="24"/>
-              </w:rPr>
-              <w:t xml:space="preserve"> – </w:t>
+              <w:t xml:space="preserve">Osnovni scenarij – </w:t>
             </w:r>
           </w:p>
           <w:p>
@@ -1990,17 +2006,74 @@
                 <w:sz w:val="24"/>
                 <w:szCs w:val="24"/>
               </w:rPr>
-              <w:t>Direktor iz baze podataka filtrira podatke / informacije koji ga zanimanju, pri tome može pregledavati podatke o zaposlenicima, korisnicima, vozilima.</w:t>
-            </w:r>
-            <w:r>
-              <w:rPr>
-                <w:rFonts w:ascii="Times New Roman" w:hAnsi="Times New Roman" w:cs="Times New Roman"/>
-                <w:b w:val="0"/>
-                <w:color w:val="auto"/>
-                <w:sz w:val="24"/>
-                <w:szCs w:val="24"/>
-              </w:rPr>
-              <w:t xml:space="preserve"> Da bi pristupio bazi podataka direktor se mora prijaviti na sustav.</w:t>
+              <w:t>se d</w:t>
+            </w:r>
+            <w:r>
+              <w:rPr>
+                <w:rFonts w:ascii="Times New Roman" w:hAnsi="Times New Roman" w:cs="Times New Roman"/>
+                <w:b w:val="0"/>
+                <w:color w:val="auto"/>
+                <w:sz w:val="24"/>
+                <w:szCs w:val="24"/>
+              </w:rPr>
+              <w:t xml:space="preserve">irektor </w:t>
+            </w:r>
+            <w:r>
+              <w:rPr>
+                <w:rFonts w:ascii="Times New Roman" w:hAnsi="Times New Roman" w:cs="Times New Roman"/>
+                <w:b w:val="0"/>
+                <w:color w:val="auto"/>
+                <w:sz w:val="24"/>
+                <w:szCs w:val="24"/>
+              </w:rPr>
+              <w:t>prijavljuje na sustav.</w:t>
+            </w:r>
+          </w:p>
+          <w:p>
+            <w:pPr>
+              <w:pStyle w:val="ListParagraph"/>
+              <w:numPr>
+                <w:ilvl w:val="0"/>
+                <w:numId w:val="7"/>
+              </w:numPr>
+              <w:jc w:val="both"/>
+              <w:rPr>
+                <w:rFonts w:ascii="Times New Roman" w:hAnsi="Times New Roman" w:cs="Times New Roman"/>
+                <w:b w:val="0"/>
+                <w:color w:val="auto"/>
+                <w:sz w:val="24"/>
+                <w:szCs w:val="24"/>
+              </w:rPr>
+            </w:pPr>
+            <w:r>
+              <w:rPr>
+                <w:rFonts w:ascii="Times New Roman" w:hAnsi="Times New Roman" w:cs="Times New Roman"/>
+                <w:b w:val="0"/>
+                <w:color w:val="auto"/>
+                <w:sz w:val="24"/>
+                <w:szCs w:val="24"/>
+              </w:rPr>
+              <w:t xml:space="preserve">Jednom kada je prijavljen na sustav direktor </w:t>
+            </w:r>
+            <w:r>
+              <w:rPr>
+                <w:rFonts w:ascii="Times New Roman" w:hAnsi="Times New Roman" w:cs="Times New Roman"/>
+                <w:b w:val="0"/>
+                <w:color w:val="auto"/>
+                <w:sz w:val="24"/>
+                <w:szCs w:val="24"/>
+              </w:rPr>
+              <w:t>iz baze podataka filtrira podatke / informacije koji ga zanimanju, pri tome može pregledavati podatke o zaposlenicima, korisnicima, vozilima.</w:t>
+            </w:r>
+            <w:r>
+              <w:rPr>
+                <w:rFonts w:ascii="Times New Roman" w:hAnsi="Times New Roman" w:cs="Times New Roman"/>
+                <w:b w:val="0"/>
+                <w:color w:val="auto"/>
+                <w:sz w:val="24"/>
+                <w:szCs w:val="24"/>
+              </w:rPr>
+              <w:t xml:space="preserve"> </w:t>
             </w:r>
           </w:p>
           <w:p>
@@ -3898,7 +3971,7 @@
 </file>
 
 <file path=customXml/itemProps1.xml><?xml version="1.0" encoding="utf-8"?>
-<ds:datastoreItem xmlns:ds="http://schemas.openxmlformats.org/officeDocument/2006/customXml" ds:itemID="{41E4D564-1182-4D0A-BA08-31E2C59EF8DA}">
+<ds:datastoreItem xmlns:ds="http://schemas.openxmlformats.org/officeDocument/2006/customXml" ds:itemID="{39F5E740-1159-4FD6-A12A-DED335E6BB38}">
   <ds:schemaRefs>
     <ds:schemaRef ds:uri="http://schemas.openxmlformats.org/officeDocument/2006/bibliography"/>
   </ds:schemaRefs>

</xml_diff>

<commit_message>
Dijagram slučajeva korištenja v.5
Konačni dijagrami slučajeva korištenja
</commit_message>
<xml_diff>
--- a/Dokumentacija/Dijagrami slučajeva korištenja.docx
+++ b/Dokumentacija/Dijagrami slučajeva korištenja.docx
@@ -68,7 +68,7 @@
           <wp:inline distT="0" distB="0" distL="0" distR="0">
             <wp:extent cx="3971925" cy="3676650"/>
             <wp:effectExtent l="19050" t="0" r="9525" b="0"/>
-            <wp:docPr id="1" name="Picture 0" descr="IT sustav Auto škola.jpg"/>
+            <wp:docPr id="2" name="Picture 1" descr="IT sustav Auto škola.jpg"/>
             <wp:cNvGraphicFramePr>
               <a:graphicFrameLocks xmlns:a="http://schemas.openxmlformats.org/drawingml/2006/main" noChangeAspect="1"/>
             </wp:cNvGraphicFramePr>
@@ -239,7 +239,27 @@
                 <w:sz w:val="24"/>
                 <w:szCs w:val="24"/>
               </w:rPr>
-              <w:t xml:space="preserve"> generira izvještaje.</w:t>
+              <w:t xml:space="preserve"> </w:t>
+            </w:r>
+            <w:r>
+              <w:rPr>
+                <w:rFonts w:ascii="Times New Roman" w:hAnsi="Times New Roman" w:cs="Times New Roman"/>
+                <w:b w:val="0"/>
+                <w:color w:val="auto"/>
+                <w:sz w:val="24"/>
+                <w:szCs w:val="24"/>
+              </w:rPr>
+              <w:t xml:space="preserve">obrađuje podatke i </w:t>
+            </w:r>
+            <w:r>
+              <w:rPr>
+                <w:rFonts w:ascii="Times New Roman" w:hAnsi="Times New Roman" w:cs="Times New Roman"/>
+                <w:b w:val="0"/>
+                <w:color w:val="auto"/>
+                <w:sz w:val="24"/>
+                <w:szCs w:val="24"/>
+              </w:rPr>
+              <w:t>generira izvještaje.</w:t>
             </w:r>
           </w:p>
         </w:tc>
@@ -3971,7 +3991,7 @@
 </file>
 
 <file path=customXml/itemProps1.xml><?xml version="1.0" encoding="utf-8"?>
-<ds:datastoreItem xmlns:ds="http://schemas.openxmlformats.org/officeDocument/2006/customXml" ds:itemID="{39F5E740-1159-4FD6-A12A-DED335E6BB38}">
+<ds:datastoreItem xmlns:ds="http://schemas.openxmlformats.org/officeDocument/2006/customXml" ds:itemID="{D9BC8F90-68A4-466B-A228-D4A24BAA3E55}">
   <ds:schemaRefs>
     <ds:schemaRef ds:uri="http://schemas.openxmlformats.org/officeDocument/2006/bibliography"/>
   </ds:schemaRefs>

</xml_diff>